<commit_message>
Updates to install and user guide
</commit_message>
<xml_diff>
--- a/Miscellaneous/Installation_guide.docx
+++ b/Miscellaneous/Installation_guide.docx
@@ -3,17 +3,187 @@
 <w:document xmlns:wpc="http://schemas.microsoft.com/office/word/2010/wordprocessingCanvas" xmlns:cx="http://schemas.microsoft.com/office/drawing/2014/chartex" xmlns:cx1="http://schemas.microsoft.com/office/drawing/2015/9/8/chartex" xmlns:cx2="http://schemas.microsoft.com/office/drawing/2015/10/21/chartex" xmlns:cx3="http://schemas.microsoft.com/office/drawing/2016/5/9/chartex" xmlns:cx4="http://schemas.microsoft.com/office/drawing/2016/5/10/chartex" xmlns:cx5="http://schemas.microsoft.com/office/drawing/2016/5/11/chartex" xmlns:cx6="http://schemas.microsoft.com/office/drawing/2016/5/12/chartex" xmlns:cx7="http://schemas.microsoft.com/office/drawing/2016/5/13/chartex" xmlns:cx8="http://schemas.microsoft.com/office/drawing/2016/5/14/chartex" xmlns:mc="http://schemas.openxmlformats.org/markup-compatibility/2006" xmlns:aink="http://schemas.microsoft.com/office/drawing/2016/ink" xmlns:am3d="http://schemas.microsoft.com/office/drawing/2017/model3d" xmlns:o="urn:schemas-microsoft-com:office:office" xmlns:r="http://schemas.openxmlformats.org/officeDocument/2006/relationships" xmlns:m="http://schemas.openxmlformats.org/officeDocument/2006/math" xmlns:v="urn:schemas-microsoft-com:vml" xmlns:wp14="http://schemas.microsoft.com/office/word/2010/wordprocessingDrawing" xmlns:wp="http://schemas.openxmlformats.org/drawingml/2006/wordprocessingDrawing" xmlns:w10="urn:schemas-microsoft-com:office:word" xmlns:w="http://schemas.openxmlformats.org/wordprocessingml/2006/main" xmlns:w14="http://schemas.microsoft.com/office/word/2010/wordml" xmlns:w15="http://schemas.microsoft.com/office/word/2012/wordml" xmlns:w16cex="http://schemas.microsoft.com/office/word/2018/wordml/cex" xmlns:w16cid="http://schemas.microsoft.com/office/word/2016/wordml/cid" xmlns:w16="http://schemas.microsoft.com/office/word/2018/wordml" xmlns:w16sdtdh="http://schemas.microsoft.com/office/word/2020/wordml/sdtdatahash" xmlns:w16se="http://schemas.microsoft.com/office/word/2015/wordml/symex" xmlns:wpg="http://schemas.microsoft.com/office/word/2010/wordprocessingGroup" xmlns:wpi="http://schemas.microsoft.com/office/word/2010/wordprocessingInk" xmlns:wne="http://schemas.microsoft.com/office/word/2006/wordml" xmlns:wps="http://schemas.microsoft.com/office/word/2010/wordprocessingShape" mc:Ignorable="w14 w15 w16se w16cid w16 w16cex w16sdtdh wp14">
   <w:body>
     <w:p>
-      <w:r>
-        <w:t>Step 1: login your diagflow dashboard</w:t>
+      <w:pPr>
+        <w:pStyle w:val="Heading1"/>
+        <w:jc w:val="center"/>
+      </w:pPr>
+      <w:r>
+        <w:t>Installation and User Guide</w:t>
+      </w:r>
+    </w:p>
+    <w:p>
+      <w:r>
+        <w:t xml:space="preserve">Step 1: Download the </w:t>
+      </w:r>
+      <w:r>
+        <w:t>DASH code</w:t>
+      </w:r>
+      <w:r>
+        <w:t xml:space="preserve"> from GitHub.</w:t>
       </w:r>
     </w:p>
     <w:p/>
     <w:p>
       <w:r>
-        <w:t xml:space="preserve">Step 2: import </w:t>
-      </w:r>
-      <w:r>
-        <w:t>SmartAgent.zip</w:t>
+        <w:t xml:space="preserve">Step </w:t>
+      </w:r>
+      <w:r>
+        <w:t>2</w:t>
+      </w:r>
+      <w:r>
+        <w:t>: Install python in your compute</w:t>
+      </w:r>
+      <w:r>
+        <w:t>r.</w:t>
+      </w:r>
+    </w:p>
+    <w:p/>
+    <w:p>
+      <w:r>
+        <w:rPr>
+          <w:b/>
+          <w:bCs/>
+        </w:rPr>
+        <w:t xml:space="preserve">For Window: </w:t>
+      </w:r>
+      <w:r>
+        <w:t>You can download Python 3.9 from the Microsoft Store</w:t>
+      </w:r>
+    </w:p>
+    <w:p>
+      <w:r>
+        <w:rPr>
+          <w:b/>
+          <w:bCs/>
+        </w:rPr>
+        <w:t xml:space="preserve">For Linux: </w:t>
+      </w:r>
+      <w:r>
+        <w:t>You can install using</w:t>
+      </w:r>
+      <w:r>
+        <w:t>:</w:t>
+      </w:r>
+    </w:p>
+    <w:p>
+      <w:pPr>
+        <w:ind w:left="420"/>
+      </w:pPr>
+      <w:r>
+        <w:tab/>
+      </w:r>
+      <w:r>
+        <w:t>sudo apt update</w:t>
+      </w:r>
+    </w:p>
+    <w:p>
+      <w:pPr>
+        <w:ind w:left="420"/>
+      </w:pPr>
+      <w:r>
+        <w:tab/>
+      </w:r>
+      <w:r>
+        <w:t>sudo apt -y upgrade</w:t>
+      </w:r>
+    </w:p>
+    <w:p>
+      <w:pPr>
+        <w:ind w:left="420"/>
+      </w:pPr>
+      <w:r>
+        <w:tab/>
+      </w:r>
+      <w:r>
+        <w:t>sudo apt install python3.9</w:t>
+      </w:r>
+    </w:p>
+    <w:p>
+      <w:r>
+        <w:rPr>
+          <w:b/>
+          <w:bCs/>
+        </w:rPr>
+        <w:t xml:space="preserve">For Mac: </w:t>
+      </w:r>
+      <w:r>
+        <w:t>Can be downloaded from this link:</w:t>
+      </w:r>
+    </w:p>
+    <w:p>
+      <w:r>
+        <w:tab/>
+      </w:r>
+      <w:hyperlink r:id="rId5" w:history="1">
+        <w:r>
+          <w:rPr>
+            <w:rStyle w:val="Hyperlink"/>
+          </w:rPr>
+          <w:t>https://www.python.org/downloads/macos/</w:t>
+        </w:r>
+      </w:hyperlink>
+    </w:p>
+    <w:p/>
+    <w:p>
+      <w:r>
+        <w:t>Step 2:</w:t>
+      </w:r>
+    </w:p>
+    <w:p>
+      <w:r>
+        <w:tab/>
+        <w:t>In the command line navigate to the directory you have downloaded to code into.</w:t>
+      </w:r>
+    </w:p>
+    <w:p>
+      <w:r>
+        <w:tab/>
+        <w:t>Run the command:</w:t>
+      </w:r>
+    </w:p>
+    <w:p>
+      <w:r>
+        <w:tab/>
+      </w:r>
+      <w:r>
+        <w:tab/>
+      </w:r>
+      <w:r>
+        <w:t>pip install -r requirements.txt</w:t>
+      </w:r>
+    </w:p>
+    <w:p/>
+    <w:p>
+      <w:r>
+        <w:t xml:space="preserve">Step </w:t>
+      </w:r>
+      <w:r>
+        <w:t>3</w:t>
+      </w:r>
+      <w:r>
+        <w:t>: login your diagflow dashboard</w:t>
+      </w:r>
+    </w:p>
+    <w:p>
+      <w:hyperlink r:id="rId6" w:history="1">
+        <w:r>
+          <w:rPr>
+            <w:rStyle w:val="Hyperlink"/>
+          </w:rPr>
+          <w:t>https://dialogflow.cloud.google.com/</w:t>
+        </w:r>
+      </w:hyperlink>
+    </w:p>
+    <w:p/>
+    <w:p>
+      <w:r>
+        <w:t xml:space="preserve">Step </w:t>
+      </w:r>
+      <w:r>
+        <w:t>4</w:t>
+      </w:r>
+      <w:r>
+        <w:t>: Click “create agent”</w:t>
       </w:r>
     </w:p>
     <w:p>
@@ -21,11 +191,75 @@
         <w:rPr>
           <w:noProof/>
         </w:rPr>
+        <mc:AlternateContent>
+          <mc:Choice Requires="wpi">
+            <w:drawing>
+              <wp:anchor distT="0" distB="0" distL="114300" distR="114300" simplePos="0" relativeHeight="251659264" behindDoc="0" locked="0" layoutInCell="1" allowOverlap="1" wp14:anchorId="2C3D3C12" wp14:editId="232BE538">
+                <wp:simplePos x="0" y="0"/>
+                <wp:positionH relativeFrom="column">
+                  <wp:posOffset>-57000</wp:posOffset>
+                </wp:positionH>
+                <wp:positionV relativeFrom="paragraph">
+                  <wp:posOffset>711020</wp:posOffset>
+                </wp:positionV>
+                <wp:extent cx="1208160" cy="408240"/>
+                <wp:effectExtent l="38100" t="38100" r="49530" b="49530"/>
+                <wp:wrapNone/>
+                <wp:docPr id="14" name="Ink 14"/>
+                <wp:cNvGraphicFramePr/>
+                <a:graphic xmlns:a="http://schemas.openxmlformats.org/drawingml/2006/main">
+                  <a:graphicData uri="http://schemas.microsoft.com/office/word/2010/wordprocessingInk">
+                    <w14:contentPart bwMode="auto" r:id="rId7">
+                      <w14:nvContentPartPr>
+                        <w14:cNvContentPartPr/>
+                      </w14:nvContentPartPr>
+                      <w14:xfrm>
+                        <a:off x="0" y="0"/>
+                        <a:ext cx="1208160" cy="408240"/>
+                      </w14:xfrm>
+                    </w14:contentPart>
+                  </a:graphicData>
+                </a:graphic>
+              </wp:anchor>
+            </w:drawing>
+          </mc:Choice>
+          <mc:Fallback>
+            <w:pict>
+              <v:shapetype w14:anchorId="5AAFC9B3" id="_x0000_t75" coordsize="21600,21600" o:spt="75" o:preferrelative="t" path="m@4@5l@4@11@9@11@9@5xe" filled="f" stroked="f">
+                <v:stroke joinstyle="miter"/>
+                <v:formulas>
+                  <v:f eqn="if lineDrawn pixelLineWidth 0"/>
+                  <v:f eqn="sum @0 1 0"/>
+                  <v:f eqn="sum 0 0 @1"/>
+                  <v:f eqn="prod @2 1 2"/>
+                  <v:f eqn="prod @3 21600 pixelWidth"/>
+                  <v:f eqn="prod @3 21600 pixelHeight"/>
+                  <v:f eqn="sum @0 0 1"/>
+                  <v:f eqn="prod @6 1 2"/>
+                  <v:f eqn="prod @7 21600 pixelWidth"/>
+                  <v:f eqn="sum @8 21600 0"/>
+                  <v:f eqn="prod @7 21600 pixelHeight"/>
+                  <v:f eqn="sum @10 21600 0"/>
+                </v:formulas>
+                <v:path o:extrusionok="f" gradientshapeok="t" o:connecttype="rect"/>
+                <o:lock v:ext="edit" aspectratio="t"/>
+              </v:shapetype>
+              <v:shape id="Ink 14" o:spid="_x0000_s1026" type="#_x0000_t75" style="position:absolute;margin-left:-5.2pt;margin-top:55.3pt;width:96.55pt;height:33.6pt;z-index:251659264;visibility:visible;mso-wrap-style:square;mso-wrap-distance-left:9pt;mso-wrap-distance-top:0;mso-wrap-distance-right:9pt;mso-wrap-distance-bottom:0;mso-position-horizontal:absolute;mso-position-horizontal-relative:text;mso-position-vertical:absolute;mso-position-vertical-relative:text" o:gfxdata="UEsDBBQABgAIAAAAIQCbMyc3DAEAAC0CAAATAAAAW0NvbnRlbnRfVHlwZXNdLnhtbISRsU7DMBRF&#10;dyT+wfKKEqcdEEJJOpAyAkLlAyz7JbHqPFt+JrR/j5O2C1AyeLD97rlHdrk5DJaNEMg4rPgqLzgD&#10;VE4b7Cr+sXvOHjijKFFL6xAqfgTim/r2ptwdPRBLaaSK9zH6RyFI9TBIyp0HTDetC4OMaRs64aXa&#10;yw7EuijuhXIYAWMWJwavywZa+Wkj2x7S8ckkgCXOnk6DU1fFpffWKBmTqRhR/2jJzg15Ss4z1BtP&#10;d0mDiz8bppvrBefca3qaYDSwNxniixyShtCBBKxd41T+P2OSHChzbWsU5E2g7Zy6OF1jG9yLtFYL&#10;9DQy2CWWdl8YYFxA/RJtUuwdxgtdzJ9dfwMAAP//AwBQSwMEFAAGAAgAAAAhADj9If/WAAAAlAEA&#10;AAsAAABfcmVscy8ucmVsc6SQwWrDMAyG74O9g9F9cZrDGKNOL6PQa+kewNiKYxpbRjLZ+vYzg8Ey&#10;ettRv9D3iX9/+EyLWpElUjaw63pQmB35mIOB98vx6QWUVJu9XSijgRsKHMbHh/0ZF1vbkcyxiGqU&#10;LAbmWsur1uJmTFY6KpjbZiJOtraRgy7WXW1APfT9s+bfDBg3THXyBvjkB1CXW2nmP+wUHZPQVDtH&#10;SdM0RXePqj195DOujWI5YDXgWb5DxrVrz4G+79390xvYljm6I9uEb+S2fhyoZT96vely/AIAAP//&#10;AwBQSwMEFAAGAAgAAAAhAA0q5+WLAQAALwMAAA4AAABkcnMvZTJvRG9jLnhtbJxSwU4CMRC9m/gP&#10;Te+yXUTEDQsHiQkHlYN+QO22bOO2s5kWFv7e2QUENMaEy6bT133z3rwZTzeuYmuNwYLPedoTnGmv&#10;oLB+mfP3t6ebEWchSl/ICrzO+VYHPp1cX42bOtN9KKEqNDIi8SFr6pyXMdZZkgRVaidDD2rtCTSA&#10;TkYqcZkUKBtid1XSF2KYNIBFjaB0CHQ724F80vEbo1V8NSboyKqcPwhB8mLOR8MBHbC9uaXDBx3u&#10;7gVPJmOZLVHWpVV7SfICRU5aTwK+qWYySrZC+4vKWYUQwMSeApeAMVbpzg85S8UPZ3P/2bpKB2qF&#10;mQIftY8LifEwuw64pIWraALNMxSUjlxF4HtGGs//YexEz0CtHOnZJYK6kpHWIZS2DjTmzBY5x3mR&#10;HvX79ePRwQKPvl7WC2Tt+3TAmZeONJFxRhWFczD/cv43Icke+ot3Y9C1iZBctsk5Zb5tv13gehOZ&#10;osu0L0bpkCBF2ECM+rQjJ9Q7ikOjkwCo+1nUp3Wr7GTPJ18AAAD//wMAUEsDBBQABgAIAAAAIQAT&#10;lmcR8wMAABkKAAAQAAAAZHJzL2luay9pbmsxLnhtbLRWTW/bRhC9F+h/WGwOvnilnf3ghxA5QIEa&#10;KNACRZMC7VGRGIuISBoUZdn/vvOxpClEvgTpwSR3d+bNmzdvbb//8Nwc1FPVH+uuXWtYWK2qdtvt&#10;6vZhrf/+dG8KrY7Dpt1tDl1brfVLddQf7n7+6X3dfm0OK3wqRGiP9NUc1no/DI+r5fJ8Pi/OftH1&#10;D0tnrV/+1n7943d9l7J21Ze6rQcseRy3tl07VM8Dga3q3Vpvh2c7xSP2x+7Ub6vpmHb67WvE0G+2&#10;1X3XN5thQtxv2rY6qHbTIO9/tBpeHvGjxjoPVa9VU2PDxi0g5KH4tcSNzfNaz9YnpHhEJo1eXsf8&#10;93/AvP8Wk2h5l2e5VonSrnoiTkvWfPV273/23WPVD3X1KrOIkg5e1FbWrI8I1VfH7nCi2Wj1tDmc&#10;UDKwFm2RasPyiiDf4qE2PxQPdXkTb07uUprU3lyHJNpkqXG0Q91UaPTmcfLYcERg2v449HwdnHVg&#10;AIz1n2xcgV+5uMicn40iuXjE/NyfjvsJ73P/6lc+mVSTzs71bthPotuFjZPoc8mvpe6r+mE/fF/u&#10;tjt0eB3SrN9ZG+6LX2Y9cb3JbFeuLvtPpdb/qr6s9Tu+vYozZYN79xAzBZlXLsQ83t4YuDHuxt5q&#10;A9pqewsKlL01qDG+xoWyuMAf2uIDfNC5bI1P3pHjkKLSqzA5RtOCkygQF45e3puI7xBUmZZA+z5X&#10;MAt20QQ6Drnx9C6D0CwwjNBcKAyljeykritMQYdeZZTkSi5lQqkYDGzggxwUg0bvGD0LLnVHkPai&#10;U+bsxqqO8ZNYJkRF5aI3wHgehSZyPpMwLzy8tJIXylHn4ILxDOuxKeoZrEREpxzlZ2Ac7RsfWaSA&#10;6lLmnBnGUYSM5a3hjONE+kSQLhIzGHO5uAgreEhLUOWEnlIUCTLVzPC08ICOWPWxCG8JjByPs+EC&#10;84PLvBmIV2wNReaRbAmV8UCpWJaI42Tv5Ggz7gs5UqJjS0ScLslbWOWxKnpHujZlZtB1hExJ4JzC&#10;gZGGgJakfvBpuEscnJhTemLYrBhNhEGEW0ZhbsXXYEU8rM0YODx2gWjhMo5yzsmowRfiTWyGyOaY&#10;xWRzy/tlIXElegWPgzdEKM2iAFYo2dAyvfFJIAEZkh4mFgpIS+EgIXj/gFxrAlIi7BFGRspPagxP&#10;LgYok0hIKYoFSK5M35SHn0RDMrBcWjCl5LD0QuFlBApoMnhfiJEUSSjX6THkFRZiZsdkRmMmZiTz&#10;BEb5BtDNTArwZpQkMKBc+IeXviINJCtGkydEaS8avqcYjIk+eh4MUN/z9mWBE0fjIiBefzBZDO7i&#10;X4jpdzz+bbz7DwAA//8DAFBLAwQUAAYACAAAACEAUv1i5OAAAAALAQAADwAAAGRycy9kb3ducmV2&#10;LnhtbEyPy2rDMBBF94X+g5hCd4nkUGzjWg5poQS6i/sI3Y2tqWViScZSHPfvq6za3Qz3cOdMuV3M&#10;wGaafO+shGQtgJFtneptJ+H97WWVA/MBrcLBWZLwQx621e1NiYVyF3uguQ4diyXWFyhBhzAWnPtW&#10;k0G/diPZmH27yWCI69RxNeEllpuBb4RIucHexgsaR3rW1J7qs5HwMTe61v3X6SmdcHdUn8f94XUv&#10;5f3dsnsEFmgJfzBc9aM6VNGpcWerPBskrBLxENEYJCIFdiXyTQasiUOW5cCrkv//ofoFAAD//wMA&#10;UEsDBBQABgAIAAAAIQB5GLydvwAAACEBAAAZAAAAZHJzL19yZWxzL2Uyb0RvYy54bWwucmVsc4TP&#10;sWrEMAwG4L3QdzDaGyUdylHiZDkOspYUbjWOkpjEsrGc0nv7euzBwQ0ahND3S23/63f1Q0lcYA1N&#10;VYMitmFyvGj4Hi9vJ1CSDU9mD0wabiTQd68v7RftJpclWV0UVRQWDWvO8RNR7EreSBUicZnMIXmT&#10;S5sWjMZuZiF8r+sPTP8N6O5MNUwa0jA1oMZbLMnP7TDPztI52MMT5wcRaA/JwV/9XlCTFsoaHG9Y&#10;qqnKoYBdi3ePdX8AAAD//wMAUEsBAi0AFAAGAAgAAAAhAJszJzcMAQAALQIAABMAAAAAAAAAAAAA&#10;AAAAAAAAAFtDb250ZW50X1R5cGVzXS54bWxQSwECLQAUAAYACAAAACEAOP0h/9YAAACUAQAACwAA&#10;AAAAAAAAAAAAAAA9AQAAX3JlbHMvLnJlbHNQSwECLQAUAAYACAAAACEADSrn5YsBAAAvAwAADgAA&#10;AAAAAAAAAAAAAAA8AgAAZHJzL2Uyb0RvYy54bWxQSwECLQAUAAYACAAAACEAE5ZnEfMDAAAZCgAA&#10;EAAAAAAAAAAAAAAAAADzAwAAZHJzL2luay9pbmsxLnhtbFBLAQItABQABgAIAAAAIQBS/WLk4AAA&#10;AAsBAAAPAAAAAAAAAAAAAAAAABQIAABkcnMvZG93bnJldi54bWxQSwECLQAUAAYACAAAACEAeRi8&#10;nb8AAAAhAQAAGQAAAAAAAAAAAAAAAAAhCQAAZHJzL19yZWxzL2Uyb0RvYy54bWwucmVsc1BLBQYA&#10;AAAABgAGAHgBAAAXCgAAAAA=&#10;">
+                <v:imagedata r:id="rId8" o:title=""/>
+              </v:shape>
+            </w:pict>
+          </mc:Fallback>
+        </mc:AlternateContent>
+      </w:r>
+      <w:r>
+        <w:rPr>
+          <w:noProof/>
+        </w:rPr>
         <w:drawing>
-          <wp:inline distT="0" distB="0" distL="0" distR="0" wp14:anchorId="62F9D9E3" wp14:editId="5FFDEC2D">
-            <wp:extent cx="5274310" cy="3055620"/>
+          <wp:inline distT="0" distB="0" distL="0" distR="0" wp14:anchorId="11386C7F" wp14:editId="14CA044A">
+            <wp:extent cx="5274310" cy="3378200"/>
             <wp:effectExtent l="0" t="0" r="2540" b="0"/>
-            <wp:docPr id="1" name="图片 1" descr="图形用户界面, 文本, 应用程序, 聊天或短信&#10;&#10;描述已自动生成"/>
+            <wp:docPr id="9" name="Picture 9" descr="Graphical user interface, application&#10;&#10;Description automatically generated"/>
             <wp:cNvGraphicFramePr>
               <a:graphicFrameLocks xmlns:a="http://schemas.openxmlformats.org/drawingml/2006/main" noChangeAspect="1"/>
             </wp:cNvGraphicFramePr>
@@ -33,11 +267,11 @@
               <a:graphicData uri="http://schemas.openxmlformats.org/drawingml/2006/picture">
                 <pic:pic xmlns:pic="http://schemas.openxmlformats.org/drawingml/2006/picture">
                   <pic:nvPicPr>
-                    <pic:cNvPr id="1" name="图片 1" descr="图形用户界面, 文本, 应用程序, 聊天或短信&#10;&#10;描述已自动生成"/>
+                    <pic:cNvPr id="9" name="Picture 9" descr="Graphical user interface, application&#10;&#10;Description automatically generated"/>
                     <pic:cNvPicPr/>
                   </pic:nvPicPr>
                   <pic:blipFill>
-                    <a:blip r:embed="rId4"/>
+                    <a:blip r:embed="rId9"/>
                     <a:stretch>
                       <a:fillRect/>
                     </a:stretch>
@@ -45,7 +279,7 @@
                   <pic:spPr>
                     <a:xfrm>
                       <a:off x="0" y="0"/>
-                      <a:ext cx="5274310" cy="3055620"/>
+                      <a:ext cx="5274310" cy="3378200"/>
                     </a:xfrm>
                     <a:prstGeom prst="rect">
                       <a:avLst/>
@@ -58,10 +292,364 @@
         </w:drawing>
       </w:r>
     </w:p>
+    <w:p>
+      <w:pPr>
+        <w:widowControl/>
+        <w:jc w:val="left"/>
+      </w:pPr>
+      <w:r>
+        <w:br w:type="page"/>
+      </w:r>
+    </w:p>
+    <w:p>
+      <w:r>
+        <w:lastRenderedPageBreak/>
+        <w:t xml:space="preserve">Step </w:t>
+      </w:r>
+      <w:r>
+        <w:t>5</w:t>
+      </w:r>
+      <w:r>
+        <w:t xml:space="preserve">: </w:t>
+      </w:r>
+      <w:r>
+        <w:t>Name the agent “DASH” and click create</w:t>
+      </w:r>
+    </w:p>
+    <w:p>
+      <w:r>
+        <w:rPr>
+          <w:noProof/>
+        </w:rPr>
+        <mc:AlternateContent>
+          <mc:Choice Requires="wpi">
+            <w:drawing>
+              <wp:anchor distT="0" distB="0" distL="114300" distR="114300" simplePos="0" relativeHeight="251661312" behindDoc="0" locked="0" layoutInCell="1" allowOverlap="1" wp14:anchorId="362ADDA1" wp14:editId="04E6C2EB">
+                <wp:simplePos x="0" y="0"/>
+                <wp:positionH relativeFrom="column">
+                  <wp:posOffset>4398000</wp:posOffset>
+                </wp:positionH>
+                <wp:positionV relativeFrom="paragraph">
+                  <wp:posOffset>145940</wp:posOffset>
+                </wp:positionV>
+                <wp:extent cx="1032480" cy="542160"/>
+                <wp:effectExtent l="57150" t="57150" r="53975" b="48895"/>
+                <wp:wrapNone/>
+                <wp:docPr id="20" name="Ink 20"/>
+                <wp:cNvGraphicFramePr/>
+                <a:graphic xmlns:a="http://schemas.openxmlformats.org/drawingml/2006/main">
+                  <a:graphicData uri="http://schemas.microsoft.com/office/word/2010/wordprocessingInk">
+                    <w14:contentPart bwMode="auto" r:id="rId10">
+                      <w14:nvContentPartPr>
+                        <w14:cNvContentPartPr/>
+                      </w14:nvContentPartPr>
+                      <w14:xfrm>
+                        <a:off x="0" y="0"/>
+                        <a:ext cx="1032480" cy="542160"/>
+                      </w14:xfrm>
+                    </w14:contentPart>
+                  </a:graphicData>
+                </a:graphic>
+              </wp:anchor>
+            </w:drawing>
+          </mc:Choice>
+          <mc:Fallback>
+            <w:pict>
+              <v:shape w14:anchorId="0CA5D635" id="Ink 20" o:spid="_x0000_s1026" type="#_x0000_t75" style="position:absolute;margin-left:345.6pt;margin-top:10.8pt;width:82.75pt;height:44.15pt;z-index:251661312;visibility:visible;mso-wrap-style:square;mso-wrap-distance-left:9pt;mso-wrap-distance-top:0;mso-wrap-distance-right:9pt;mso-wrap-distance-bottom:0;mso-position-horizontal:absolute;mso-position-horizontal-relative:text;mso-position-vertical:absolute;mso-position-vertical-relative:text" o:gfxdata="UEsDBBQABgAIAAAAIQCbMyc3DAEAAC0CAAATAAAAW0NvbnRlbnRfVHlwZXNdLnhtbISRsU7DMBRF&#10;dyT+wfKKEqcdEEJJOpAyAkLlAyz7JbHqPFt+JrR/j5O2C1AyeLD97rlHdrk5DJaNEMg4rPgqLzgD&#10;VE4b7Cr+sXvOHjijKFFL6xAqfgTim/r2ptwdPRBLaaSK9zH6RyFI9TBIyp0HTDetC4OMaRs64aXa&#10;yw7EuijuhXIYAWMWJwavywZa+Wkj2x7S8ckkgCXOnk6DU1fFpffWKBmTqRhR/2jJzg15Ss4z1BtP&#10;d0mDiz8bppvrBefca3qaYDSwNxniixyShtCBBKxd41T+P2OSHChzbWsU5E2g7Zy6OF1jG9yLtFYL&#10;9DQy2CWWdl8YYFxA/RJtUuwdxgtdzJ9dfwMAAP//AwBQSwMEFAAGAAgAAAAhADj9If/WAAAAlAEA&#10;AAsAAABfcmVscy8ucmVsc6SQwWrDMAyG74O9g9F9cZrDGKNOL6PQa+kewNiKYxpbRjLZ+vYzg8Ey&#10;ettRv9D3iX9/+EyLWpElUjaw63pQmB35mIOB98vx6QWUVJu9XSijgRsKHMbHh/0ZF1vbkcyxiGqU&#10;LAbmWsur1uJmTFY6KpjbZiJOtraRgy7WXW1APfT9s+bfDBg3THXyBvjkB1CXW2nmP+wUHZPQVDtH&#10;SdM0RXePqj195DOujWI5YDXgWb5DxrVrz4G+79390xvYljm6I9uEb+S2fhyoZT96vely/AIAAP//&#10;AwBQSwMEFAAGAAgAAAAhABdSyniIAQAALwMAAA4AAABkcnMvZTJvRG9jLnhtbJxSy27CMBC8V+o/&#10;WL6XPAqIRgQORZU4tOXQfoDr2MRq7I3WhsDfdxNIgVZVJS7Wrscez+x4Ot/Zim0VegMu58kg5kw5&#10;CYVx65y/vz3dTTjzQbhCVOBUzvfK8/ns9mba1JlKoYSqUMiIxPmsqXNehlBnUeRlqazwA6iVI1AD&#10;WhGoxXVUoGiI3VZRGsfjqAEsagSpvKfdxQHks45fayXDq9ZeBVblfDIekrzQF5jzh3E84uyDihEV&#10;0WwqsjWKujTyKElcocgK40jAN9VCBME2aH5RWSMRPOgwkGAj0NpI1fkhZ0n8w9nSfbaukqHcYCbB&#10;BeXCSmDoZ9cB1zxhK5pA8wwFpSM2AfiRkcbzfxgH0QuQG0t6DomgqkSg7+BLU3vOMDNFznFZJCf9&#10;bvt4crDCk6+X7QpZez6lpJywpImMM+oonN78y+VtQqIj9BfvTqNtEyG5bJdz4t63axe42gUmaTOJ&#10;79PhhCBJ2GiYJuPuQE99oOi7swDo9Yuoz/tW2dk/n30BAAD//wMAUEsDBBQABgAIAAAAIQDJuegG&#10;rQMAAEoJAAAQAAAAZHJzL2luay9pbmsxLnhtbLRVTW/jNhC9F+h/ILiHXEybn/ow1lmgQAMUaIFF&#10;dwu0R6+tjYW1pECS4+Tf982QkeUmeynai0jOPL6ZeTO03394ao7iseqHums30iy1FFW76/Z1e7+R&#10;f3y+U4UUw7ht99tj11Yb+VwN8sPtjz+8r9tvzXGNrwBDO9CuOW7kYRwf1qvV+Xxent2y6+9XVmu3&#10;+qX99tuv8jbd2ldf67YeEXJ4Me26dqyeRiJb1/uN3I1PesKD+1N36nfV5CZLv7sgxn67q+66vtmO&#10;E+Nh27bVUbTbBnn/KcX4/IBNjTj3VS9FU6NgZZfG5774uYRh+7SRs/MJKQ7IpJGrtzn/+h84715z&#10;UlrO5lkuRUppXz1STivWfP392j/23UPVj3V1kTmKkhzPYhfPrE8Uqq+G7nii3kjxuD2eIJnRGmOR&#10;YpvVG4K85oM2/ykfdPku3zy5a2lSeXMdkmjTSL20dqybCoPePEwzNg4gJvOnsefnYLU1yhil3Wcd&#10;1iasg1+WLsxakab4hfNLfxoOE9+X/jKv7JlUi5Wd6/14mETXSx0m0eeSv3X1UNX3h/Hf3d11xw7P&#10;IfX6ndb+rvhpVhPHm4btjafL8ydS6b9XXzfyHb9ewTejgWs3eXDCZFZYH/KwuFH2RoUbvZDKSCP1&#10;QhmhhV4YgXWh6USm2aFQnmwOXSgJaIWhCwBZWjKrLJ0DziHa+bJwOGgmApQOKi8FIbzlBYzRmwVm&#10;MqZUGdzOccB01QdhOKcCVeRwl5myZDBwYFE5KqNruUBmcBvlKM14PRXCSKAJbz2UwMblytEagXDx&#10;/vJN8LjEbwSRRMBGaoiCfTKlmGxKtGkfaQkaFb4SeM5nBeXkBVWaWC1zoHYuE01QjuhwcqRq7gR0&#10;BTqoqH+mVUaAUAgoTRVDMW4hNoaksoouRt4yE57bqrXwsRZ0OiOYgpaeEolFUruIt+Bm5ugpg4z2&#10;yjO9URQu0nrUT2x5kdpn8IQ574jSjI1ixL2KDo9gFKVUlFXBtSNb7BU6znGCFyYG9GnIyB25rOd7&#10;peJRdIhOSPgvX6ZENO7GzAFhWR0ac8PzmjAJGcV5fZssU3wcmPcadnV1HvKlMXGUg8pYblHM2v8P&#10;xoiMIVUZnx70oHLjyKV0LgvPQCwFRjpFORJxAur4muEGQFlowalowbPltXLM49BebgzeMAHCrAPK&#10;oV08WZCdVysKYktPZVZ4SkSZgkcRwXL01lrMmtbCwa7DosDcqmC9ufrPnX4U8Wdy+zcAAAD//wMA&#10;UEsDBBQABgAIAAAAIQBGka7f4AAAAAoBAAAPAAAAZHJzL2Rvd25yZXYueG1sTI/BTsMwEETvSPyD&#10;tUjcqJ2IhibEqRAIJOgBUXLg6MZuEhGvI9tJ079nOcFxNU8zb8vtYgc2Gx96hxKSlQBmsHG6x1ZC&#10;/fl8swEWokKtBodGwtkE2FaXF6UqtDvhh5n3sWVUgqFQEroYx4Lz0HTGqrByo0HKjs5bFen0Ldde&#10;najcDjwVIuNW9UgLnRrNY2ea7/1kJQj7fv7q/brW9fElvX2bd69Pk5fy+mp5uAcWzRL/YPjVJ3Wo&#10;yOngJtSBDRKyPEkJlZAmGTACNuvsDtiBSJHnwKuS/3+h+gEAAP//AwBQSwMEFAAGAAgAAAAhAHkY&#10;vJ2/AAAAIQEAABkAAABkcnMvX3JlbHMvZTJvRG9jLnhtbC5yZWxzhM+xasQwDAbgvdB3MNobJR3K&#10;UeJkOQ6ylhRuNY6SmMSysZzSe/t67MHBDRqE0PdLbf/rd/VDSVxgDU1VgyK2YXK8aPgeL28nUJIN&#10;T2YPTBpuJNB3ry/tF+0mlyVZXRRVFBYNa87xE1HsSt5IFSJxmcwheZNLmxaMxm5mIXyv6w9M/w3o&#10;7kw1TBrSMDWgxlssyc/tMM/O0jnYwxPnBxFoD8nBX/1eUJMWyhocb1iqqcqhgF2Ld491fwAAAP//&#10;AwBQSwECLQAUAAYACAAAACEAmzMnNwwBAAAtAgAAEwAAAAAAAAAAAAAAAAAAAAAAW0NvbnRlbnRf&#10;VHlwZXNdLnhtbFBLAQItABQABgAIAAAAIQA4/SH/1gAAAJQBAAALAAAAAAAAAAAAAAAAAD0BAABf&#10;cmVscy8ucmVsc1BLAQItABQABgAIAAAAIQAXUsp4iAEAAC8DAAAOAAAAAAAAAAAAAAAAADwCAABk&#10;cnMvZTJvRG9jLnhtbFBLAQItABQABgAIAAAAIQDJuegGrQMAAEoJAAAQAAAAAAAAAAAAAAAAAPAD&#10;AABkcnMvaW5rL2luazEueG1sUEsBAi0AFAAGAAgAAAAhAEaRrt/gAAAACgEAAA8AAAAAAAAAAAAA&#10;AAAAywcAAGRycy9kb3ducmV2LnhtbFBLAQItABQABgAIAAAAIQB5GLydvwAAACEBAAAZAAAAAAAA&#10;AAAAAAAAANgIAABkcnMvX3JlbHMvZTJvRG9jLnhtbC5yZWxzUEsFBgAAAAAGAAYAeAEAAM4JAAAA&#10;AA==&#10;">
+                <v:imagedata r:id="rId11" o:title=""/>
+              </v:shape>
+            </w:pict>
+          </mc:Fallback>
+        </mc:AlternateContent>
+      </w:r>
+      <w:r>
+        <w:rPr>
+          <w:noProof/>
+        </w:rPr>
+        <mc:AlternateContent>
+          <mc:Choice Requires="wpi">
+            <w:drawing>
+              <wp:anchor distT="0" distB="0" distL="114300" distR="114300" simplePos="0" relativeHeight="251660288" behindDoc="0" locked="0" layoutInCell="1" allowOverlap="1" wp14:anchorId="3C91150F" wp14:editId="10055930">
+                <wp:simplePos x="0" y="0"/>
+                <wp:positionH relativeFrom="column">
+                  <wp:posOffset>1104000</wp:posOffset>
+                </wp:positionH>
+                <wp:positionV relativeFrom="paragraph">
+                  <wp:posOffset>222620</wp:posOffset>
+                </wp:positionV>
+                <wp:extent cx="579960" cy="388800"/>
+                <wp:effectExtent l="57150" t="57150" r="48895" b="49530"/>
+                <wp:wrapNone/>
+                <wp:docPr id="19" name="Ink 19"/>
+                <wp:cNvGraphicFramePr/>
+                <a:graphic xmlns:a="http://schemas.openxmlformats.org/drawingml/2006/main">
+                  <a:graphicData uri="http://schemas.microsoft.com/office/word/2010/wordprocessingInk">
+                    <w14:contentPart bwMode="auto" r:id="rId12">
+                      <w14:nvContentPartPr>
+                        <w14:cNvContentPartPr/>
+                      </w14:nvContentPartPr>
+                      <w14:xfrm>
+                        <a:off x="0" y="0"/>
+                        <a:ext cx="579960" cy="388800"/>
+                      </w14:xfrm>
+                    </w14:contentPart>
+                  </a:graphicData>
+                </a:graphic>
+              </wp:anchor>
+            </w:drawing>
+          </mc:Choice>
+          <mc:Fallback>
+            <w:pict>
+              <v:shape w14:anchorId="1677A599" id="Ink 19" o:spid="_x0000_s1026" type="#_x0000_t75" style="position:absolute;margin-left:86.25pt;margin-top:16.85pt;width:47.05pt;height:32pt;z-index:251660288;visibility:visible;mso-wrap-style:square;mso-wrap-distance-left:9pt;mso-wrap-distance-top:0;mso-wrap-distance-right:9pt;mso-wrap-distance-bottom:0;mso-position-horizontal:absolute;mso-position-horizontal-relative:text;mso-position-vertical:absolute;mso-position-vertical-relative:text" o:gfxdata="UEsDBBQABgAIAAAAIQCbMyc3DAEAAC0CAAATAAAAW0NvbnRlbnRfVHlwZXNdLnhtbISRsU7DMBRF&#10;dyT+wfKKEqcdEEJJOpAyAkLlAyz7JbHqPFt+JrR/j5O2C1AyeLD97rlHdrk5DJaNEMg4rPgqLzgD&#10;VE4b7Cr+sXvOHjijKFFL6xAqfgTim/r2ptwdPRBLaaSK9zH6RyFI9TBIyp0HTDetC4OMaRs64aXa&#10;yw7EuijuhXIYAWMWJwavywZa+Wkj2x7S8ckkgCXOnk6DU1fFpffWKBmTqRhR/2jJzg15Ss4z1BtP&#10;d0mDiz8bppvrBefca3qaYDSwNxniixyShtCBBKxd41T+P2OSHChzbWsU5E2g7Zy6OF1jG9yLtFYL&#10;9DQy2CWWdl8YYFxA/RJtUuwdxgtdzJ9dfwMAAP//AwBQSwMEFAAGAAgAAAAhADj9If/WAAAAlAEA&#10;AAsAAABfcmVscy8ucmVsc6SQwWrDMAyG74O9g9F9cZrDGKNOL6PQa+kewNiKYxpbRjLZ+vYzg8Ey&#10;ettRv9D3iX9/+EyLWpElUjaw63pQmB35mIOB98vx6QWUVJu9XSijgRsKHMbHh/0ZF1vbkcyxiGqU&#10;LAbmWsur1uJmTFY6KpjbZiJOtraRgy7WXW1APfT9s+bfDBg3THXyBvjkB1CXW2nmP+wUHZPQVDtH&#10;SdM0RXePqj195DOujWI5YDXgWb5DxrVrz4G+79390xvYljm6I9uEb+S2fhyoZT96vely/AIAAP//&#10;AwBQSwMEFAAGAAgAAAAhAAY2jA6MAQAALgMAAA4AAABkcnMvZTJvRG9jLnhtbJxSy27CMBC8V+o/&#10;WL6XJBRoiAgciipxaMuh/QDXsYnV2ButDYG/74ZHCa2qSlwir8eZndnZyWxrK7ZR6A24nCe9mDPl&#10;JBTGrXL+/vZ0l3Lmg3CFqMCpnO+U57Pp7c2kqTPVhxKqQiEjEuezps55GUKdRZGXpbLC96BWjkAN&#10;aEWgEldRgaIhdltF/TgeRQ1gUSNI5T3dzg8gn+75tVYyvGrtVWBVzsdxTPJCztPRgA5Ih3Qw5OyD&#10;oCSNeTSdiGyFoi6NPEoSVyiywjgS8E01F0GwNZpfVNZIBA869CTYCLQ2Uu39kLMk/uFs4T5bV8lA&#10;rjGT4IJyYSkwnGa3B65pYSuaQPMMBaUj1gH4kZHG838YB9FzkGtLeg6JoKpEoHXwpak9jTkzRc5x&#10;USRn/W7zeHawxLOvl80SWfs+GXPmhCVNZJxRReGczL9c/k1IdIT+4t1qtG0iJJdtc07h79rvPnC1&#10;DUzS5fBhPB4RIgm6T9OUdqXDfGA49enMn5pfJN2tW2GdNZ9+AQAA//8DAFBLAwQUAAYACAAAACEA&#10;VT2KRXkDAAAlCQAAEAAAAGRycy9pbmsvaW5rMS54bWy0VV1r2zAUfR/sPwj1oS9RIsnyV2g6GKww&#10;2GCsHWyPaaI2prFdbKdp//3uh+w6JGUwNtLKlnR17jnnXiUXH57LrXjyTVvU1UKaqZbCV6t6XVT3&#10;C/nj5kplUrTdslovt3XlF/LFt/LD5ft3F0X1UG7nMApAqFp8K7cLuem6x/lstt/vp/toWjf3M6t1&#10;NPtcPXz9Ii/DqbW/K6qig5Rtv7Sqq84/dwg2L9YLueqe9RAP2Nf1rln5YRtXmtVrRNcsV/6qbspl&#10;NyBullXlt6JalsD7pxTdyyO8FJDn3jdSlAUIVnZqXOqyTzksLJ8XcjTfAcUWmJRydhrz13/AvDrG&#10;RFqRTZNUikBp7Z+Q04w8n7+t/VtTP/qmK/yrzWxK2HgRK56TP2xU49t6u8PaSPG03O7AMqM1tEXI&#10;bWYnDDnGA2/+KR748ibemNyhNUHe2Idg2tBSfWm7ovTQ6OXj0GNdC8C4fN01dB2stkYZo3R0o+O5&#10;iedxNNUuH5UidHGPedvs2s2Ad9u89ivtDK6xsn2x7jaD6Xqq48H0seWnjm58cb/p/u7sqt7WcB1C&#10;rc+0dlfZx5Emyjc024mrS/0ngvTv/m4hz+j2CjrJC6TdRGkmTGKEdXEaT86VPVfmXE+kxs9EC/j0&#10;ozL0jiP8w6jA+mEJJhGu5SqBhxXxsMMgGApLRuCRMNFhYpWFxUTgqAlTmVylMHMU0cdRgHIJZYoj&#10;gRHK0gHjBKY3hMTxmt4VNAgyMqlw8GAyAwsiE3F+lWqBkczApSqDiYsIV9mc6EcZCQN6OTGz0HtB&#10;ED4O0ZkYkzaG+SUKjYFYGGEfDx0g8A7j/Gk8PkwZg/pxiWwwuk+LHGwgNuJwnDwWJsRScZ2y6DnH&#10;hTGoREEmERGRIqtVosC0CdcnigUUDDQ7p1JcZtXjkeX2qNgLNhMWcbEIiKssEMAqGmdEhi/KZABh&#10;CNloRXskkos4Hk1OpQMi1DYuUwaxuUuco9IrB2ikhFRFmnsa8r+2Zt+glIbZhotgAmR/FbgZEYmY&#10;UjtGGeTAKWSEP9Q0rk0PzqambDcIFMQKYkPLEx1m4AIgmJWwJaEilIYNDhz6e4E7wIlYjR/9tSCA&#10;k2cOMVkIO4Z9zYAcQ7Ph4tKazeAyYkyaqxjbKgc9kDO3ExXD1wdwTV0+STJwRsU2yQ9+TofvO/id&#10;uPwNAAD//wMAUEsDBBQABgAIAAAAIQAqV5Jr3wAAAAkBAAAPAAAAZHJzL2Rvd25yZXYueG1sTI9N&#10;T4QwEIbvJv6HZky8uWVZAUXKxvh9W108eOzSEYh0irTsor/e8aTHN/PkfZ8p1rPtxR5H3zlSsFxE&#10;IJBqZzpqFLxW92cXIHzQZHTvCBV8oYd1eXxU6Ny4A73gfhsawSXkc62gDWHIpfR1i1b7hRuQ+Pbu&#10;RqsDx7GRZtQHLre9jKMolVZ3xAutHvCmxfpjO1kFm9u4WibT41A9v+H3g908fSZ350qdnszXVyAC&#10;zuEPhl99VoeSnXZuIuNFzzmLE0YVrFYZCAbiNE1B7BRcZhnIspD/Pyh/AAAA//8DAFBLAwQUAAYA&#10;CAAAACEAeRi8nb8AAAAhAQAAGQAAAGRycy9fcmVscy9lMm9Eb2MueG1sLnJlbHOEz7FqxDAMBuC9&#10;0Hcw2hslHcpR4mQ5DrKWFG41jpKYxLKxnNJ7+3rswcENGoTQ90tt/+t39UNJXGANTVWDIrZhcrxo&#10;+B4vbydQkg1PZg9MGm4k0HevL+0X7SaXJVldFFUUFg1rzvETUexK3kgVInGZzCF5k0ubFozGbmYh&#10;fK/rD0z/DejuTDVMGtIwNaDGWyzJz+0wz87SOdjDE+cHEWgPycFf/V5QkxbKGhxvWKqpyqGAXYt3&#10;j3V/AAAA//8DAFBLAQItABQABgAIAAAAIQCbMyc3DAEAAC0CAAATAAAAAAAAAAAAAAAAAAAAAABb&#10;Q29udGVudF9UeXBlc10ueG1sUEsBAi0AFAAGAAgAAAAhADj9If/WAAAAlAEAAAsAAAAAAAAAAAAA&#10;AAAAPQEAAF9yZWxzLy5yZWxzUEsBAi0AFAAGAAgAAAAhAAY2jA6MAQAALgMAAA4AAAAAAAAAAAAA&#10;AAAAPAIAAGRycy9lMm9Eb2MueG1sUEsBAi0AFAAGAAgAAAAhAFU9ikV5AwAAJQkAABAAAAAAAAAA&#10;AAAAAAAA9AMAAGRycy9pbmsvaW5rMS54bWxQSwECLQAUAAYACAAAACEAKleSa98AAAAJAQAADwAA&#10;AAAAAAAAAAAAAACbBwAAZHJzL2Rvd25yZXYueG1sUEsBAi0AFAAGAAgAAAAhAHkYvJ2/AAAAIQEA&#10;ABkAAAAAAAAAAAAAAAAApwgAAGRycy9fcmVscy9lMm9Eb2MueG1sLnJlbHNQSwUGAAAAAAYABgB4&#10;AQAAnQkAAAAA&#10;">
+                <v:imagedata r:id="rId13" o:title=""/>
+              </v:shape>
+            </w:pict>
+          </mc:Fallback>
+        </mc:AlternateContent>
+      </w:r>
+      <w:r>
+        <w:rPr>
+          <w:noProof/>
+        </w:rPr>
+        <w:drawing>
+          <wp:inline distT="0" distB="0" distL="0" distR="0" wp14:anchorId="087CCFBF" wp14:editId="14C35529">
+            <wp:extent cx="5274310" cy="1917700"/>
+            <wp:effectExtent l="0" t="0" r="2540" b="6350"/>
+            <wp:docPr id="17" name="Picture 17" descr="Graphical user interface, text, application, email&#10;&#10;Description automatically generated"/>
+            <wp:cNvGraphicFramePr>
+              <a:graphicFrameLocks xmlns:a="http://schemas.openxmlformats.org/drawingml/2006/main" noChangeAspect="1"/>
+            </wp:cNvGraphicFramePr>
+            <a:graphic xmlns:a="http://schemas.openxmlformats.org/drawingml/2006/main">
+              <a:graphicData uri="http://schemas.openxmlformats.org/drawingml/2006/picture">
+                <pic:pic xmlns:pic="http://schemas.openxmlformats.org/drawingml/2006/picture">
+                  <pic:nvPicPr>
+                    <pic:cNvPr id="17" name="Picture 17" descr="Graphical user interface, text, application, email&#10;&#10;Description automatically generated"/>
+                    <pic:cNvPicPr/>
+                  </pic:nvPicPr>
+                  <pic:blipFill>
+                    <a:blip r:embed="rId14"/>
+                    <a:stretch>
+                      <a:fillRect/>
+                    </a:stretch>
+                  </pic:blipFill>
+                  <pic:spPr>
+                    <a:xfrm>
+                      <a:off x="0" y="0"/>
+                      <a:ext cx="5274310" cy="1917700"/>
+                    </a:xfrm>
+                    <a:prstGeom prst="rect">
+                      <a:avLst/>
+                    </a:prstGeom>
+                  </pic:spPr>
+                </pic:pic>
+              </a:graphicData>
+            </a:graphic>
+          </wp:inline>
+        </w:drawing>
+      </w:r>
+    </w:p>
     <w:p/>
     <w:p>
       <w:r>
-        <w:t>Step 3: click ngrok_start.bat</w:t>
+        <w:t xml:space="preserve">Step </w:t>
+      </w:r>
+      <w:r>
+        <w:t>6</w:t>
+      </w:r>
+      <w:r>
+        <w:t xml:space="preserve">: import </w:t>
+      </w:r>
+      <w:r>
+        <w:t>SmartAgent.zip</w:t>
+      </w:r>
+    </w:p>
+    <w:p>
+      <w:r>
+        <w:rPr>
+          <w:noProof/>
+        </w:rPr>
+        <mc:AlternateContent>
+          <mc:Choice Requires="wpi">
+            <w:drawing>
+              <wp:anchor distT="0" distB="0" distL="114300" distR="114300" simplePos="0" relativeHeight="251667456" behindDoc="0" locked="0" layoutInCell="1" allowOverlap="1" wp14:anchorId="7BA2D44C" wp14:editId="16652C4A">
+                <wp:simplePos x="0" y="0"/>
+                <wp:positionH relativeFrom="column">
+                  <wp:posOffset>1137105</wp:posOffset>
+                </wp:positionH>
+                <wp:positionV relativeFrom="paragraph">
+                  <wp:posOffset>1214715</wp:posOffset>
+                </wp:positionV>
+                <wp:extent cx="935640" cy="363240"/>
+                <wp:effectExtent l="57150" t="38100" r="17145" b="55880"/>
+                <wp:wrapNone/>
+                <wp:docPr id="31" name="Ink 31"/>
+                <wp:cNvGraphicFramePr/>
+                <a:graphic xmlns:a="http://schemas.openxmlformats.org/drawingml/2006/main">
+                  <a:graphicData uri="http://schemas.microsoft.com/office/word/2010/wordprocessingInk">
+                    <w14:contentPart bwMode="auto" r:id="rId15">
+                      <w14:nvContentPartPr>
+                        <w14:cNvContentPartPr/>
+                      </w14:nvContentPartPr>
+                      <w14:xfrm>
+                        <a:off x="0" y="0"/>
+                        <a:ext cx="935640" cy="363240"/>
+                      </w14:xfrm>
+                    </w14:contentPart>
+                  </a:graphicData>
+                </a:graphic>
+              </wp:anchor>
+            </w:drawing>
+          </mc:Choice>
+          <mc:Fallback>
+            <w:pict>
+              <v:shape w14:anchorId="692FBC16" id="Ink 31" o:spid="_x0000_s1026" type="#_x0000_t75" style="position:absolute;margin-left:88.85pt;margin-top:94.95pt;width:75.05pt;height:30pt;z-index:251667456;visibility:visible;mso-wrap-style:square;mso-wrap-distance-left:9pt;mso-wrap-distance-top:0;mso-wrap-distance-right:9pt;mso-wrap-distance-bottom:0;mso-position-horizontal:absolute;mso-position-horizontal-relative:text;mso-position-vertical:absolute;mso-position-vertical-relative:text" o:gfxdata="UEsDBBQABgAIAAAAIQCbMyc3DAEAAC0CAAATAAAAW0NvbnRlbnRfVHlwZXNdLnhtbISRsU7DMBRF&#10;dyT+wfKKEqcdEEJJOpAyAkLlAyz7JbHqPFt+JrR/j5O2C1AyeLD97rlHdrk5DJaNEMg4rPgqLzgD&#10;VE4b7Cr+sXvOHjijKFFL6xAqfgTim/r2ptwdPRBLaaSK9zH6RyFI9TBIyp0HTDetC4OMaRs64aXa&#10;yw7EuijuhXIYAWMWJwavywZa+Wkj2x7S8ckkgCXOnk6DU1fFpffWKBmTqRhR/2jJzg15Ss4z1BtP&#10;d0mDiz8bppvrBefca3qaYDSwNxniixyShtCBBKxd41T+P2OSHChzbWsU5E2g7Zy6OF1jG9yLtFYL&#10;9DQy2CWWdl8YYFxA/RJtUuwdxgtdzJ9dfwMAAP//AwBQSwMEFAAGAAgAAAAhADj9If/WAAAAlAEA&#10;AAsAAABfcmVscy8ucmVsc6SQwWrDMAyG74O9g9F9cZrDGKNOL6PQa+kewNiKYxpbRjLZ+vYzg8Ey&#10;ettRv9D3iX9/+EyLWpElUjaw63pQmB35mIOB98vx6QWUVJu9XSijgRsKHMbHh/0ZF1vbkcyxiGqU&#10;LAbmWsur1uJmTFY6KpjbZiJOtraRgy7WXW1APfT9s+bfDBg3THXyBvjkB1CXW2nmP+wUHZPQVDtH&#10;SdM0RXePqj195DOujWI5YDXgWb5DxrVrz4G+79390xvYljm6I9uEb+S2fhyoZT96vely/AIAAP//&#10;AwBQSwMEFAAGAAgAAAAhALGYbB+KAQAALgMAAA4AAABkcnMvZTJvRG9jLnhtbJxSy27CMBC8V+o/&#10;WL6XPHioRAQORZU4lHJoP8B1bGI19kZrQ+DvuwlQoFVViUvk9TizMzs7me1sxbYKvQGX86QXc6ac&#10;hMK4dc7f354fHjnzQbhCVOBUzvfK89n0/m7S1JlKoYSqUMiIxPmsqXNehlBnUeRlqazwPaiVI1AD&#10;WhGoxHVUoGiI3VZRGsejqAEsagSpvKfb+QHk045fayXDq9ZeBVblfBzHJC/k/HE0oAPSYZwOOfto&#10;oTTm0XQisjWKujTyKEncoMgK40jAN9VcBME2aH5RWSMRPOjQk2Aj0NpI1fkhZ0n8w9nCfbaukoHc&#10;YCbBBeXCSmA4za4DbmlhK5pA8wIFpSM2AfiRkcbzfxgH0XOQG0t6DomgqkSgdfClqT2NOTNFznFR&#10;JGf9bvt0drDCs6/ldoWsfd9POHPCkiYyzqiicE7ml9d/ExIdob94dxptmwjJZbucU/j79tsFrnaB&#10;Sboc94fdWkiC+qN+SitywXxgOPW5mD81v0r6sm6FXaz59AsAAP//AwBQSwMEFAAGAAgAAAAhAKD7&#10;oB5+AwAA7QgAABAAAABkcnMvaW5rL2luazEueG1stFVdi9s4FH0v7H8Q6sO8RIm+7YRmCgs7sNBC&#10;6XRh9zFN3IlpbA+2M5n59z1Xkj0OSV9KlwFZuh9H9557lHn3/rk6sKei7cqmXnM1l5wV9bbZlfXD&#10;mv/z5U7knHX9pt5tDk1drPlL0fH3t3+8eVfW36vDCisDQt3Rrjqs+b7vH1eLxel0mp/MvGkfFlpK&#10;s/i7/v7xA79NWbviW1mXPa7sBtO2qfviuSewVblb823/LMd4YN83x3ZbjG6ytNvXiL7dbIu7pq02&#10;/Yi439R1cWD1pkLd/3LWvzxiU+Keh6LlrCrRsNBzZTOb/7WEYfO85pPzESV2qKTii+uY//0PmHeX&#10;mFSW0ZnPOEsl7YonqmkROF/9vPdPbfNYtH1ZvNIcSUmOF7aN58BPJKotuuZwpNlw9rQ5HEGZkhKy&#10;SHerxRVCLvHAzW/FAy8/xZsWd05Nam/KQyJtlNQw2r6sCgi9ehw11ncAJvN934bnoKVWQikhzRfp&#10;Vna5cmq+1G4yiqTiAfNre+z2I97X9lWvwTOyFjs7lbt+P5Iu59KNpE8pv5a6L8qHff9rudvm0OA5&#10;pFm/ldLe5X9Oegr3jWK78nSD/lhq/XPxbc3fhtfLQmY0hN61Xmqmcs+0dZmb3Qh1I/SNnHHJFZcz&#10;KRTDyvCHNewvLGSAG2PAioU+0SSiLZpSWMQa/BeQwgQwYZZCWcLzVigXgI0WeknYS8ls2OQM0ahL&#10;k99KQV9rWQi3TuR0dPHoHCEjiikqFpLBLgs7a5g1QvmZtkpYjR35c8VQQ5bnM6VxMQhSGnc7KwwJ&#10;zvmZ0FYyT6jaeuHp1kjRGRORwTMKxuYDbYnbWFVkcmI6J52ovTKSGB/4Hy46OyRUyoadWDofzCR4&#10;QJ/eRPuYoBnNxDNFGJFvqIfcOfgJYRSQgsM84t4rZoPfe5bTXISWGKyhrsFuyAlMhikpqaFHilJ4&#10;2oaYVZMgDwCYjBM0QCVN8GFu0AxdInAJeSABQhY2Y56OeXJDT1ELMoTFlgetBi5oQUYiI5nCB2Y4&#10;FKCoPiMIGKmEB+ngJhwNqid9CqgKH+8FNURxEqKDImmbZkJo6TDYQhJSQ1zGdKgk1nP5XK7gTCUz&#10;YIbE1GLyTzuMuMEiIHCqKRPUQowFCjWSPpECYVBi6DJfCkMjVXhZLkxEMbRsvJs5ZoWzXp39Wxx/&#10;t/B7f/sDAAD//wMAUEsDBBQABgAIAAAAIQAxyC0Q4QAAAAsBAAAPAAAAZHJzL2Rvd25yZXYueG1s&#10;TI9BT8MwDIXvSPyHyEhc0JbSQbuVphOaxIUD0gaT4JY1pik0TtWkW/n3eCe4+dlPz98r15PrxBGH&#10;0HpScDtPQCDV3rTUKHh7fZotQYSoyejOEyr4wQDr6vKi1IXxJ9ricRcbwSEUCq3AxtgXUobaotNh&#10;7nskvn36wenIcmikGfSJw10n0yTJpNMt8Qere9xYrL93o+OUxT3t37/SjyCT7KW2N9m42T4rdX01&#10;PT6AiDjFPzOc8RkdKmY6+JFMEB3rPM/ZysNytQLBjkWac5mDgvSON7Iq5f8O1S8AAAD//wMAUEsD&#10;BBQABgAIAAAAIQB5GLydvwAAACEBAAAZAAAAZHJzL19yZWxzL2Uyb0RvYy54bWwucmVsc4TPsWrE&#10;MAwG4L3QdzDaGyUdylHiZDkOspYUbjWOkpjEsrGc0nv7euzBwQ0ahND3S23/63f1Q0lcYA1NVYMi&#10;tmFyvGj4Hi9vJ1CSDU9mD0wabiTQd68v7RftJpclWV0UVRQWDWvO8RNR7EreSBUicZnMIXmTS5sW&#10;jMZuZiF8r+sPTP8N6O5MNUwa0jA1oMZbLMnP7TDPztI52MMT5wcRaA/JwV/9XlCTFsoaHG9YqqnK&#10;oYBdi3ePdX8AAAD//wMAUEsBAi0AFAAGAAgAAAAhAJszJzcMAQAALQIAABMAAAAAAAAAAAAAAAAA&#10;AAAAAFtDb250ZW50X1R5cGVzXS54bWxQSwECLQAUAAYACAAAACEAOP0h/9YAAACUAQAACwAAAAAA&#10;AAAAAAAAAAA9AQAAX3JlbHMvLnJlbHNQSwECLQAUAAYACAAAACEAsZhsH4oBAAAuAwAADgAAAAAA&#10;AAAAAAAAAAA8AgAAZHJzL2Uyb0RvYy54bWxQSwECLQAUAAYACAAAACEAoPugHn4DAADtCAAAEAAA&#10;AAAAAAAAAAAAAADyAwAAZHJzL2luay9pbmsxLnhtbFBLAQItABQABgAIAAAAIQAxyC0Q4QAAAAsB&#10;AAAPAAAAAAAAAAAAAAAAAJ4HAABkcnMvZG93bnJldi54bWxQSwECLQAUAAYACAAAACEAeRi8nb8A&#10;AAAhAQAAGQAAAAAAAAAAAAAAAACsCAAAZHJzL19yZWxzL2Uyb0RvYy54bWwucmVsc1BLBQYAAAAA&#10;BgAGAHgBAACiCQAAAAA=&#10;">
+                <v:imagedata r:id="rId16" o:title=""/>
+              </v:shape>
+            </w:pict>
+          </mc:Fallback>
+        </mc:AlternateContent>
+      </w:r>
+      <w:r>
+        <w:rPr>
+          <w:noProof/>
+        </w:rPr>
+        <mc:AlternateContent>
+          <mc:Choice Requires="wpi">
+            <w:drawing>
+              <wp:anchor distT="0" distB="0" distL="114300" distR="114300" simplePos="0" relativeHeight="251666432" behindDoc="0" locked="0" layoutInCell="1" allowOverlap="1" wp14:anchorId="65067024" wp14:editId="2768E785">
+                <wp:simplePos x="0" y="0"/>
+                <wp:positionH relativeFrom="column">
+                  <wp:posOffset>2053305</wp:posOffset>
+                </wp:positionH>
+                <wp:positionV relativeFrom="paragraph">
+                  <wp:posOffset>613515</wp:posOffset>
+                </wp:positionV>
+                <wp:extent cx="461520" cy="201960"/>
+                <wp:effectExtent l="57150" t="57150" r="0" b="45720"/>
+                <wp:wrapNone/>
+                <wp:docPr id="30" name="Ink 30"/>
+                <wp:cNvGraphicFramePr/>
+                <a:graphic xmlns:a="http://schemas.openxmlformats.org/drawingml/2006/main">
+                  <a:graphicData uri="http://schemas.microsoft.com/office/word/2010/wordprocessingInk">
+                    <w14:contentPart bwMode="auto" r:id="rId17">
+                      <w14:nvContentPartPr>
+                        <w14:cNvContentPartPr/>
+                      </w14:nvContentPartPr>
+                      <w14:xfrm>
+                        <a:off x="0" y="0"/>
+                        <a:ext cx="461520" cy="201960"/>
+                      </w14:xfrm>
+                    </w14:contentPart>
+                  </a:graphicData>
+                </a:graphic>
+              </wp:anchor>
+            </w:drawing>
+          </mc:Choice>
+          <mc:Fallback>
+            <w:pict>
+              <v:shape w14:anchorId="2C1898F7" id="Ink 30" o:spid="_x0000_s1026" type="#_x0000_t75" style="position:absolute;margin-left:161pt;margin-top:47.6pt;width:37.8pt;height:17.3pt;z-index:251666432;visibility:visible;mso-wrap-style:square;mso-wrap-distance-left:9pt;mso-wrap-distance-top:0;mso-wrap-distance-right:9pt;mso-wrap-distance-bottom:0;mso-position-horizontal:absolute;mso-position-horizontal-relative:text;mso-position-vertical:absolute;mso-position-vertical-relative:text" o:gfxdata="UEsDBBQABgAIAAAAIQCbMyc3DAEAAC0CAAATAAAAW0NvbnRlbnRfVHlwZXNdLnhtbISRsU7DMBRF&#10;dyT+wfKKEqcdEEJJOpAyAkLlAyz7JbHqPFt+JrR/j5O2C1AyeLD97rlHdrk5DJaNEMg4rPgqLzgD&#10;VE4b7Cr+sXvOHjijKFFL6xAqfgTim/r2ptwdPRBLaaSK9zH6RyFI9TBIyp0HTDetC4OMaRs64aXa&#10;yw7EuijuhXIYAWMWJwavywZa+Wkj2x7S8ckkgCXOnk6DU1fFpffWKBmTqRhR/2jJzg15Ss4z1BtP&#10;d0mDiz8bppvrBefca3qaYDSwNxniixyShtCBBKxd41T+P2OSHChzbWsU5E2g7Zy6OF1jG9yLtFYL&#10;9DQy2CWWdl8YYFxA/RJtUuwdxgtdzJ9dfwMAAP//AwBQSwMEFAAGAAgAAAAhADj9If/WAAAAlAEA&#10;AAsAAABfcmVscy8ucmVsc6SQwWrDMAyG74O9g9F9cZrDGKNOL6PQa+kewNiKYxpbRjLZ+vYzg8Ey&#10;ettRv9D3iX9/+EyLWpElUjaw63pQmB35mIOB98vx6QWUVJu9XSijgRsKHMbHh/0ZF1vbkcyxiGqU&#10;LAbmWsur1uJmTFY6KpjbZiJOtraRgy7WXW1APfT9s+bfDBg3THXyBvjkB1CXW2nmP+wUHZPQVDtH&#10;SdM0RXePqj195DOujWI5YDXgWb5DxrVrz4G+79390xvYljm6I9uEb+S2fhyoZT96vely/AIAAP//&#10;AwBQSwMEFAAGAAgAAAAhAAdhXGOGAQAALgMAAA4AAABkcnMvZTJvRG9jLnhtbJxSQU7DMBC8I/EH&#10;y3eapLQVRE04UCH1QOkBHmAcu7GIvdHabdrfs0ka2oIQEhfLu2OPZ3Y8f9jbiu0UegMu48ko5kw5&#10;CYVxm4y/vT7d3HHmg3CFqMCpjB+U5w/59dW8qVM1hhKqQiEjEufTps54GUKdRpGXpbLCj6BWjkAN&#10;aEWgEjdRgaIhdltF4zieRQ1gUSNI5T11Fz3I845fayXDi9ZeBVZl/G42IXlh2GDG76cJdd5pE9/G&#10;PMrnIt2gqEsjj5LEPxRZYRwJ+KJaiCDYFs0PKmskggcdRhJsBFobqTo/5CyJvzlbuo/WVTKRW0wl&#10;uKBcWAsMw+w64D9P2Iom0DxDQemIbQB+ZKTx/B1GL3oBcmtJT58IqkoE+g6+NLXnDFNTZByXRXLS&#10;73aPJwdrPPla7dbI2vMUB3PCkiYyzvpwBvOry9sUW3SEfuPda7RtIiSX7TNO3Id27QJX+8AkNSez&#10;ZDomRBJE87+fdfjA3DMM1dn86fGLpM/rVtjZN88/AQAA//8DAFBLAwQUAAYACAAAACEAzKaq/AQD&#10;AADxBwAAEAAAAGRycy9pbmsvaW5rMS54bWy0VUtr20AQvhf6H5bNIZesvbt6xsQpFGootFCaFNqj&#10;I29sET2MJMfOv+88VrLcOJfSEpjVzuObmW9mnZsPh7IQz65p87qaSzPRUrgqq1d5tZ7LH/cLlUrR&#10;dstqtSzqys3li2vlh9v3727y6qksZiAFIFQtfpXFXG66bjubTvf7/WQfTOpmPbVaB9PP1dPXL/LW&#10;R63cY17lHaRse1VWV507dAg2y1dzmXUHPfgD9l29azI3mFHTZEePrllmblE35bIbEDfLqnKFqJYl&#10;1P1Tiu5lCx855Fm7Rooyh4aVnZgwCdNP16BYHuZydN9BiS1UUsrpecxf/wFz8RoTywpsEidS+JJW&#10;7hlrmhLns7d7/9bUW9d0uTvSzKR4w4vI+E78MFGNa+tih7OR4nlZ7IAyozWshc9tpmcIeY0H3PxT&#10;PODlTbxxcafU+PbGPHjShpXqR9vlpYNFL7fDjnUtAKP6rmvoOVhtjTJG6eBeR7PwehamkzBIR6Pw&#10;W9xjPjS7djPgPTTHfSXLwBp3ts9X3WYgXU90NJA+pvxc6Mbl6033d7FZXdTwHPysL7QOF+nHUU+U&#10;b1i2M0+X9k/41r+7x7m8oNcrKJIV1LuxqRHGaGHDKImuLlV4qcylvpIa/660MgKkQAk8g0RBKpT8&#10;rRIVoyVWAR6WHOCgIL4YAdo+FhLyBQ/GBlT2JkuQcqokFoRorBEh+Jo4EQY14BAhBAg8wlhQASZI&#10;xDUoLNgta8gBQNGNjz47pWBVX4NXUQ29MzVLht5rBAlGAD4nEaMnD30YDnCOhkGF1DA4I7HhBHVU&#10;wBB2hLXUvsfm8kYBXAaH8QyBRQoOBLJo2Rfn5su09B2Hwqagw+dFY4iMIgUcWDGFcbBiD84RM6wK&#10;fFgY0LAivwNxohIKP7YN4ZwcAHrWCB0EqkyicKxQCO0Dp1Fcpb/0BxellUVAyIvhQaIiXB8F6xHR&#10;3tihNT9AdIMglDwh0iMYqP5YfPYleeLlfbFSo4ArE8QR7KaILKSPzcm/huHtwm/e7W8AAAD//wMA&#10;UEsDBBQABgAIAAAAIQD1iXhV4QAAAAoBAAAPAAAAZHJzL2Rvd25yZXYueG1sTI/LTsMwEEX3SPyD&#10;NUjsqFNXLU2IUyEkJCQWFeGxduNpEupHFDut6dczrMpyNEf3nltukjXsiGPovZMwn2XA0DVe966V&#10;8PH+fLcGFqJyWhnvUMIPBthU11elKrQ/uTc81rFlFOJCoSR0MQ4F56Hp0Kow8wM6+u39aFWkc2y5&#10;HtWJwq3hIstW3KreUUOnBnzqsDnUk5XwYrZpOs+X9ev3ZzrvD196m3Et5e1NenwAFjHFCwx/+qQO&#10;FTnt/OR0YEbCQgjaEiXkSwGMgEV+vwK2I1Lka+BVyf9PqH4BAAD//wMAUEsDBBQABgAIAAAAIQB5&#10;GLydvwAAACEBAAAZAAAAZHJzL19yZWxzL2Uyb0RvYy54bWwucmVsc4TPsWrEMAwG4L3QdzDaGyUd&#10;ylHiZDkOspYUbjWOkpjEsrGc0nv7euzBwQ0ahND3S23/63f1Q0lcYA1NVYMitmFyvGj4Hi9vJ1CS&#10;DU9mD0wabiTQd68v7RftJpclWV0UVRQWDWvO8RNR7EreSBUicZnMIXmTS5sWjMZuZiF8r+sPTP8N&#10;6O5MNUwa0jA1oMZbLMnP7TDPztI52MMT5wcRaA/JwV/9XlCTFsoaHG9YqqnKoYBdi3ePdX8AAAD/&#10;/wMAUEsBAi0AFAAGAAgAAAAhAJszJzcMAQAALQIAABMAAAAAAAAAAAAAAAAAAAAAAFtDb250ZW50&#10;X1R5cGVzXS54bWxQSwECLQAUAAYACAAAACEAOP0h/9YAAACUAQAACwAAAAAAAAAAAAAAAAA9AQAA&#10;X3JlbHMvLnJlbHNQSwECLQAUAAYACAAAACEAB2FcY4YBAAAuAwAADgAAAAAAAAAAAAAAAAA8AgAA&#10;ZHJzL2Uyb0RvYy54bWxQSwECLQAUAAYACAAAACEAzKaq/AQDAADxBwAAEAAAAAAAAAAAAAAAAADu&#10;AwAAZHJzL2luay9pbmsxLnhtbFBLAQItABQABgAIAAAAIQD1iXhV4QAAAAoBAAAPAAAAAAAAAAAA&#10;AAAAACAHAABkcnMvZG93bnJldi54bWxQSwECLQAUAAYACAAAACEAeRi8nb8AAAAhAQAAGQAAAAAA&#10;AAAAAAAAAAAuCAAAZHJzL19yZWxzL2Uyb0RvYy54bWwucmVsc1BLBQYAAAAABgAGAHgBAAAkCQAA&#10;AAA=&#10;">
+                <v:imagedata r:id="rId18" o:title=""/>
+              </v:shape>
+            </w:pict>
+          </mc:Fallback>
+        </mc:AlternateContent>
+      </w:r>
+      <w:r>
+        <w:rPr>
+          <w:noProof/>
+        </w:rPr>
+        <mc:AlternateContent>
+          <mc:Choice Requires="wpi">
+            <w:drawing>
+              <wp:anchor distT="0" distB="0" distL="114300" distR="114300" simplePos="0" relativeHeight="251665408" behindDoc="0" locked="0" layoutInCell="1" allowOverlap="1" wp14:anchorId="2B6690C0" wp14:editId="15E8804C">
+                <wp:simplePos x="0" y="0"/>
+                <wp:positionH relativeFrom="column">
+                  <wp:posOffset>827865</wp:posOffset>
+                </wp:positionH>
+                <wp:positionV relativeFrom="paragraph">
+                  <wp:posOffset>437835</wp:posOffset>
+                </wp:positionV>
+                <wp:extent cx="307080" cy="425160"/>
+                <wp:effectExtent l="57150" t="57150" r="55245" b="51435"/>
+                <wp:wrapNone/>
+                <wp:docPr id="27" name="Ink 27"/>
+                <wp:cNvGraphicFramePr/>
+                <a:graphic xmlns:a="http://schemas.openxmlformats.org/drawingml/2006/main">
+                  <a:graphicData uri="http://schemas.microsoft.com/office/word/2010/wordprocessingInk">
+                    <w14:contentPart bwMode="auto" r:id="rId19">
+                      <w14:nvContentPartPr>
+                        <w14:cNvContentPartPr/>
+                      </w14:nvContentPartPr>
+                      <w14:xfrm>
+                        <a:off x="0" y="0"/>
+                        <a:ext cx="307080" cy="425160"/>
+                      </w14:xfrm>
+                    </w14:contentPart>
+                  </a:graphicData>
+                </a:graphic>
+              </wp:anchor>
+            </w:drawing>
+          </mc:Choice>
+          <mc:Fallback>
+            <w:pict>
+              <v:shape w14:anchorId="70308A9E" id="Ink 27" o:spid="_x0000_s1026" type="#_x0000_t75" style="position:absolute;margin-left:64.5pt;margin-top:33.8pt;width:25.6pt;height:34.9pt;z-index:251665408;visibility:visible;mso-wrap-style:square;mso-wrap-distance-left:9pt;mso-wrap-distance-top:0;mso-wrap-distance-right:9pt;mso-wrap-distance-bottom:0;mso-position-horizontal:absolute;mso-position-horizontal-relative:text;mso-position-vertical:absolute;mso-position-vertical-relative:text" o:gfxdata="UEsDBBQABgAIAAAAIQCbMyc3DAEAAC0CAAATAAAAW0NvbnRlbnRfVHlwZXNdLnhtbISRsU7DMBRF&#10;dyT+wfKKEqcdEEJJOpAyAkLlAyz7JbHqPFt+JrR/j5O2C1AyeLD97rlHdrk5DJaNEMg4rPgqLzgD&#10;VE4b7Cr+sXvOHjijKFFL6xAqfgTim/r2ptwdPRBLaaSK9zH6RyFI9TBIyp0HTDetC4OMaRs64aXa&#10;yw7EuijuhXIYAWMWJwavywZa+Wkj2x7S8ckkgCXOnk6DU1fFpffWKBmTqRhR/2jJzg15Ss4z1BtP&#10;d0mDiz8bppvrBefca3qaYDSwNxniixyShtCBBKxd41T+P2OSHChzbWsU5E2g7Zy6OF1jG9yLtFYL&#10;9DQy2CWWdl8YYFxA/RJtUuwdxgtdzJ9dfwMAAP//AwBQSwMEFAAGAAgAAAAhADj9If/WAAAAlAEA&#10;AAsAAABfcmVscy8ucmVsc6SQwWrDMAyG74O9g9F9cZrDGKNOL6PQa+kewNiKYxpbRjLZ+vYzg8Ey&#10;ettRv9D3iX9/+EyLWpElUjaw63pQmB35mIOB98vx6QWUVJu9XSijgRsKHMbHh/0ZF1vbkcyxiGqU&#10;LAbmWsur1uJmTFY6KpjbZiJOtraRgy7WXW1APfT9s+bfDBg3THXyBvjkB1CXW2nmP+wUHZPQVDtH&#10;SdM0RXePqj195DOujWI5YDXgWb5DxrVrz4G+79390xvYljm6I9uEb+S2fhyoZT96vely/AIAAP//&#10;AwBQSwMEFAAGAAgAAAAhAIOgHwKMAQAALgMAAA4AAABkcnMvZTJvRG9jLnhtbJxSy27bMBC8F8g/&#10;EHuPJTl+VbCcQ4wAOSTxof0AliItIiJXWNKW8/dZyVZsNygK5EJwOeRwZmeX9wdXi72mYNEXkI1S&#10;ENorLK3fFvD71+PtAkSI0peyRq8LeNcB7lc3P5Ztk+sxVliXmgST+JC3TQFVjE2eJEFV2skwwkZ7&#10;Bg2Sk5FL2iYlyZbZXZ2M03SWtEhlQ6h0CHy6PoKw6vmN0Sq+GhN0FHUBi9mE5cVhQwX8vJtPQfzp&#10;NpMpJKulzLckm8qqkyT5DUVOWs8CPqnWMkqxI/uFyllFGNDEkUKXoDFW6d4PO8vSv5w9+bfOVTZR&#10;O8oV+qh93EiKQ+964DtfuJo70D5jyenIXUQ4MXJ7/h/GUfQa1c6xnmMipGsZeRxCZZsAgnJbFkBP&#10;ZXbW7/cPZwcbOvt62W9IdPfHcxBeOtbExgVXHM5g/uX6NSPJCfoX78GQ6xJhueJQAE/Be7f2getD&#10;FIoP79J5umBEMTQZT7NZjw/MR4ahuug/f36V9GXdCbsY89UHAAAA//8DAFBLAwQUAAYACAAAACEA&#10;7rUwKzMDAACICAAAEAAAAGRycy9pbmsvaW5rMS54bWy0VU1r20AQvRf6H5bNIZesvR+SLJk4hUID&#10;hRZKk0J7dOyNLWJJRpLj5N93PlayjJ0eSnvZaGf3vXnzZta5/vBSbMSzr5u8KmfSjLQUvlxUy7xc&#10;zeSP+1uVStG083I531Sln8lX38gPN+/fXeflU7GZwiqAoWzwq9jM5Lptt9PxeL/fj/ZuVNWrsdXa&#10;jT+XT1+/yJuAWvrHvMxbSNl0oUVVtv6lRbJpvpzJRfui+/vAfVft6oXvjzFSLw432nq+8LdVXczb&#10;nnE9L0u/EeW8AN0/pWhft/CRQ56Vr6UocihY2ZGJJlH6KYPA/GUmB/sdSGxASSHH5zl//QfO21NO&#10;lOXsJJlIESQt/TNqGpPn07dr/1ZXW1+3uT/YzKaEg1ex4D35w0bVvqk2O+yNFM/zzQ4sM1rDWITc&#10;ZnzGkFM+8Oaf8oEvb/INxR1bE8ob+hBM60eqa22bFx4Gvdj2M9Y2QIzhu7am52C1NcoYpd29jqdR&#10;NnXpaGImg1aEKe44H+pds+75HurDvNJJ7xpXts+X7bo3XY903Js+tPwcdO3z1br9O+yi2lTwHEKv&#10;L7SObtOPg5ooXz9sZ54uzZ8IpX/3jzN5Qa9XEJIDVLvLUmG1ETaKJ/HVpYqjS2XNpb6SmUykvrJG&#10;JEJfKSMM/NEnq3KJsnAST8SELuh+ZYiC9gyQeAx7WDE83OCt7oQgXUpmxGNNcRWLGDYR5Q2KBoCQ&#10;kNEdIelmJQDLAA4Ig8L5Bq9OxJwmoVpUhDmFY5l44ihPKiK+ZtEa60SCRMqmKsMAc3VlE5hgLBUw&#10;FtkTVuEiFbGMQAlHfJEJLGywWhUrREUCNRkqvcuD8ARYqU+Z6fjYNlx7R/4YYnPhCiG4N6QbF0wa&#10;TkItB64h0GiSqTLS2ZGdQALlENmFKEtodJeSY7RGyqQgJs6Ug6mF2hJskMMvS2lgoXho9hFFyIHu&#10;IaA/OwJY5chR4XBMuhKY1PIcMZw3ysXK4k0HjwhbZEAAE8K0oDBuJ44HSYd2U4IglBOEO6yoq4DS&#10;HIns1IRSIZ2KEnyjEDBZ3yICMiUiDFahaAU5KhWoClxUSZKYo/9Y/U8K/BTf/AYAAP//AwBQSwME&#10;FAAGAAgAAAAhAES5J0zfAAAACgEAAA8AAABkcnMvZG93bnJldi54bWxMj8FOwzAQRO9I/IO1SNyo&#10;3YBSN41TAVJulRAFpB7d2CSBeB1iNwl/z/ZUbjva0cybfDu7jo12CK1HBcuFAGax8qbFWsH7W3kn&#10;gYWo0ejOo1XwawNsi+urXGfGT/hqx32sGYVgyLSCJsY+4zxUjXU6LHxvkX6ffnA6khxqbgY9Ubjr&#10;eCJEyp1ukRoa3dvnxlbf+5NT0O/Kw/A0ya8fOQoj65flevdRKnV7Mz9ugEU7x4sZzviEDgUxHf0J&#10;TWAd6WRNW6KCdJUCOxukSIAd6bhfPQAvcv5/QvEHAAD//wMAUEsDBBQABgAIAAAAIQB5GLydvwAA&#10;ACEBAAAZAAAAZHJzL19yZWxzL2Uyb0RvYy54bWwucmVsc4TPsWrEMAwG4L3QdzDaGyUdylHiZDkO&#10;spYUbjWOkpjEsrGc0nv7euzBwQ0ahND3S23/63f1Q0lcYA1NVYMitmFyvGj4Hi9vJ1CSDU9mD0wa&#10;biTQd68v7RftJpclWV0UVRQWDWvO8RNR7EreSBUicZnMIXmTS5sWjMZuZiF8r+sPTP8N6O5MNUwa&#10;0jA1oMZbLMnP7TDPztI52MMT5wcRaA/JwV/9XlCTFsoaHG9YqqnKoYBdi3ePdX8AAAD//wMAUEsB&#10;Ai0AFAAGAAgAAAAhAJszJzcMAQAALQIAABMAAAAAAAAAAAAAAAAAAAAAAFtDb250ZW50X1R5cGVz&#10;XS54bWxQSwECLQAUAAYACAAAACEAOP0h/9YAAACUAQAACwAAAAAAAAAAAAAAAAA9AQAAX3JlbHMv&#10;LnJlbHNQSwECLQAUAAYACAAAACEAg6AfAowBAAAuAwAADgAAAAAAAAAAAAAAAAA8AgAAZHJzL2Uy&#10;b0RvYy54bWxQSwECLQAUAAYACAAAACEA7rUwKzMDAACICAAAEAAAAAAAAAAAAAAAAAD0AwAAZHJz&#10;L2luay9pbmsxLnhtbFBLAQItABQABgAIAAAAIQBEuSdM3wAAAAoBAAAPAAAAAAAAAAAAAAAAAFUH&#10;AABkcnMvZG93bnJldi54bWxQSwECLQAUAAYACAAAACEAeRi8nb8AAAAhAQAAGQAAAAAAAAAAAAAA&#10;AABhCAAAZHJzL19yZWxzL2Uyb0RvYy54bWwucmVsc1BLBQYAAAAABgAGAHgBAABXCQAAAAA=&#10;">
+                <v:imagedata r:id="rId20" o:title=""/>
+              </v:shape>
+            </w:pict>
+          </mc:Fallback>
+        </mc:AlternateContent>
+      </w:r>
+      <w:r>
+        <w:rPr>
+          <w:noProof/>
+        </w:rPr>
+        <w:drawing>
+          <wp:inline distT="0" distB="0" distL="0" distR="0" wp14:anchorId="4454656C" wp14:editId="14177A11">
+            <wp:extent cx="5274310" cy="1997075"/>
+            <wp:effectExtent l="0" t="0" r="2540" b="3175"/>
+            <wp:docPr id="26" name="Picture 26"/>
+            <wp:cNvGraphicFramePr>
+              <a:graphicFrameLocks xmlns:a="http://schemas.openxmlformats.org/drawingml/2006/main" noChangeAspect="1"/>
+            </wp:cNvGraphicFramePr>
+            <a:graphic xmlns:a="http://schemas.openxmlformats.org/drawingml/2006/main">
+              <a:graphicData uri="http://schemas.openxmlformats.org/drawingml/2006/picture">
+                <pic:pic xmlns:pic="http://schemas.openxmlformats.org/drawingml/2006/picture">
+                  <pic:nvPicPr>
+                    <pic:cNvPr id="1" name=""/>
+                    <pic:cNvPicPr/>
+                  </pic:nvPicPr>
+                  <pic:blipFill>
+                    <a:blip r:embed="rId21"/>
+                    <a:stretch>
+                      <a:fillRect/>
+                    </a:stretch>
+                  </pic:blipFill>
+                  <pic:spPr>
+                    <a:xfrm>
+                      <a:off x="0" y="0"/>
+                      <a:ext cx="5274310" cy="1997075"/>
+                    </a:xfrm>
+                    <a:prstGeom prst="rect">
+                      <a:avLst/>
+                    </a:prstGeom>
+                  </pic:spPr>
+                </pic:pic>
+              </a:graphicData>
+            </a:graphic>
+          </wp:inline>
+        </w:drawing>
+      </w:r>
+    </w:p>
+    <w:p/>
+    <w:p>
+      <w:r>
+        <w:t xml:space="preserve">Step </w:t>
+      </w:r>
+      <w:r>
+        <w:t>7</w:t>
+      </w:r>
+      <w:r>
+        <w:t>: click ngrok_start.bat</w:t>
       </w:r>
     </w:p>
     <w:p>
@@ -85,7 +673,7 @@
                     <pic:cNvPicPr/>
                   </pic:nvPicPr>
                   <pic:blipFill>
-                    <a:blip r:embed="rId5"/>
+                    <a:blip r:embed="rId22"/>
                     <a:stretch>
                       <a:fillRect/>
                     </a:stretch>
@@ -106,16 +694,40 @@
         </w:drawing>
       </w:r>
     </w:p>
-    <w:p/>
+    <w:p>
+      <w:pPr>
+        <w:widowControl/>
+        <w:jc w:val="left"/>
+      </w:pPr>
+      <w:r>
+        <w:br w:type="page"/>
+      </w:r>
+    </w:p>
     <w:p>
       <w:r>
         <w:rPr>
           <w:rFonts w:hint="eastAsia"/>
         </w:rPr>
+        <w:lastRenderedPageBreak/>
         <w:t>S</w:t>
       </w:r>
       <w:r>
-        <w:t>tep 4: copy to fulfillment</w:t>
+        <w:t xml:space="preserve">tep </w:t>
+      </w:r>
+      <w:r>
+        <w:t>8</w:t>
+      </w:r>
+      <w:r>
+        <w:t>: copy to</w:t>
+      </w:r>
+      <w:r>
+        <w:t xml:space="preserve"> the https</w:t>
+      </w:r>
+      <w:r>
+        <w:t xml:space="preserve"> address into the “URL” field on the “Fulfillment” tab</w:t>
+      </w:r>
+      <w:r>
+        <w:t xml:space="preserve"> in Dialogflow</w:t>
       </w:r>
     </w:p>
     <w:p>
@@ -139,7 +751,7 @@
                     <pic:cNvPicPr/>
                   </pic:nvPicPr>
                   <pic:blipFill>
-                    <a:blip r:embed="rId6"/>
+                    <a:blip r:embed="rId23"/>
                     <a:stretch>
                       <a:fillRect/>
                     </a:stretch>
@@ -160,17 +772,62 @@
         </w:drawing>
       </w:r>
     </w:p>
+    <w:p/>
     <w:p>
       <w:r>
         <w:rPr>
           <w:noProof/>
         </w:rPr>
-        <w:lastRenderedPageBreak/>
+        <mc:AlternateContent>
+          <mc:Choice Requires="wpi">
+            <w:drawing>
+              <wp:anchor distT="0" distB="0" distL="114300" distR="114300" simplePos="0" relativeHeight="251664384" behindDoc="0" locked="0" layoutInCell="1" allowOverlap="1" wp14:anchorId="2D3029F5" wp14:editId="558104A0">
+                <wp:simplePos x="0" y="0"/>
+                <wp:positionH relativeFrom="column">
+                  <wp:posOffset>-153670</wp:posOffset>
+                </wp:positionH>
+                <wp:positionV relativeFrom="paragraph">
+                  <wp:posOffset>846455</wp:posOffset>
+                </wp:positionV>
+                <wp:extent cx="3093920" cy="817245"/>
+                <wp:effectExtent l="57150" t="38100" r="0" b="59055"/>
+                <wp:wrapNone/>
+                <wp:docPr id="24" name="Ink 24"/>
+                <wp:cNvGraphicFramePr/>
+                <a:graphic xmlns:a="http://schemas.openxmlformats.org/drawingml/2006/main">
+                  <a:graphicData uri="http://schemas.microsoft.com/office/word/2010/wordprocessingInk">
+                    <w14:contentPart bwMode="auto" r:id="rId24">
+                      <w14:nvContentPartPr>
+                        <w14:cNvContentPartPr/>
+                      </w14:nvContentPartPr>
+                      <w14:xfrm>
+                        <a:off x="0" y="0"/>
+                        <a:ext cx="3093920" cy="817245"/>
+                      </w14:xfrm>
+                    </w14:contentPart>
+                  </a:graphicData>
+                </a:graphic>
+              </wp:anchor>
+            </w:drawing>
+          </mc:Choice>
+          <mc:Fallback>
+            <w:pict>
+              <v:shape w14:anchorId="5961FB54" id="Ink 24" o:spid="_x0000_s1026" type="#_x0000_t75" style="position:absolute;margin-left:-12.8pt;margin-top:65.95pt;width:245pt;height:65.75pt;z-index:251664384;visibility:visible;mso-wrap-style:square;mso-wrap-distance-left:9pt;mso-wrap-distance-top:0;mso-wrap-distance-right:9pt;mso-wrap-distance-bottom:0;mso-position-horizontal:absolute;mso-position-horizontal-relative:text;mso-position-vertical:absolute;mso-position-vertical-relative:text" o:gfxdata="UEsDBBQABgAIAAAAIQCbMyc3DAEAAC0CAAATAAAAW0NvbnRlbnRfVHlwZXNdLnhtbISRsU7DMBRF&#10;dyT+wfKKEqcdEEJJOpAyAkLlAyz7JbHqPFt+JrR/j5O2C1AyeLD97rlHdrk5DJaNEMg4rPgqLzgD&#10;VE4b7Cr+sXvOHjijKFFL6xAqfgTim/r2ptwdPRBLaaSK9zH6RyFI9TBIyp0HTDetC4OMaRs64aXa&#10;yw7EuijuhXIYAWMWJwavywZa+Wkj2x7S8ckkgCXOnk6DU1fFpffWKBmTqRhR/2jJzg15Ss4z1BtP&#10;d0mDiz8bppvrBefca3qaYDSwNxniixyShtCBBKxd41T+P2OSHChzbWsU5E2g7Zy6OF1jG9yLtFYL&#10;9DQy2CWWdl8YYFxA/RJtUuwdxgtdzJ9dfwMAAP//AwBQSwMEFAAGAAgAAAAhADj9If/WAAAAlAEA&#10;AAsAAABfcmVscy8ucmVsc6SQwWrDMAyG74O9g9F9cZrDGKNOL6PQa+kewNiKYxpbRjLZ+vYzg8Ey&#10;ettRv9D3iX9/+EyLWpElUjaw63pQmB35mIOB98vx6QWUVJu9XSijgRsKHMbHh/0ZF1vbkcyxiGqU&#10;LAbmWsur1uJmTFY6KpjbZiJOtraRgy7WXW1APfT9s+bfDBg3THXyBvjkB1CXW2nmP+wUHZPQVDtH&#10;SdM0RXePqj195DOujWI5YDXgWb5DxrVrz4G+79390xvYljm6I9uEb+S2fhyoZT96vely/AIAAP//&#10;AwBQSwMEFAAGAAgAAAAhAB24FiuOAQAALwMAAA4AAABkcnMvZTJvRG9jLnhtbJxSy07DMBC8I/EP&#10;1t5pHi3QRk05UCFxAHqADzCO3VjE3mjtNuXv2fRBCwghcYmynvV4ZmenNxvXiLWmYNGXkA1SENor&#10;rKxflvDyfHcxBhGi9JVs0OsS3nWAm9n52bRrC51jjU2lSTCJD0XXllDH2BZJElStnQwDbLVn0CA5&#10;GbmkZVKR7JjdNUmepldJh1S1hEqHwKfzHQizLb8xWsUnY4KOoilhfDXKQET+mUyGIKiESZ7mIF57&#10;aJhDMpvKYkmyra3aS5L/UOSk9Szgk2ouoxQrsj+onFWEAU0cKHQJGmOV3vphZ1n6zdm9f+tdZSO1&#10;okKhj9rHhaR4mN0W+M8TruEJdA9YcTpyFRH2jDyev8PYiZ6jWjnWs0uEdCMjr0OobRt4zIWtSqD7&#10;Kjvq9+vbo4MFHX09rhck+v58BMJLx5rYuOCKwzmYf/x6m5FkD/3GuzHk+kRYrtiUwEv63n+3getN&#10;FIoPh+lkyPsAQjE2zq7z0WXfcKDeURyqkwC45UvUp3V//WTPZx8AAAD//wMAUEsDBBQABgAIAAAA&#10;IQCF3x1lZwYAAMcQAAAQAAAAZHJzL2luay9pbmsxLnhtbLRX22ocRxB9D+QfmvGDXtTavs1NWDIE&#10;IggkJMQOJI/r1UhavBexO7Lkv885VT2zs9YaQkgw3pm+VZ06dap69Pbdy3plPne7/XK7uSr8hStM&#10;t1lsb5eb+6vijw83tinMvp9vbuer7aa7Kr50++Ld9fffvV1uPq1Xl/g1sLDZ8229uioe+v7xcjZ7&#10;fn6+eI4X2939LDgXZz9tPv3yc3GdT912d8vNsofL/TC12G767qWnscvl7VWx6F/cuB+232+fdotu&#10;XObMbnHY0e/mi+5mu1vP+9Hiw3yz6VZmM18D95+F6b884mUJP/fdrjDrJQK24cKnOjU/tpiYv1wV&#10;k/ETIO6BZF3MTtv863+wefPaJmHFUFd1YTKk2+4zMc2E88tvx/7bbvvY7fpld6BZSckLX8xCx8KP&#10;ErXr9tvVE3NTmM/z1RMo885BFtm3n50g5LU9cPOf2gMv37Q3BXdMTQ5vykMmbZTUkNp+ue4g9PXj&#10;qLF+D8Ocft/vpByCC956b1384MpLX1+m+iKkapKKrOLB5sfd0/5htPdxd9CrrIysaWTPy9v+YSTd&#10;XbhyJH1K+amjD93y/qH/d2cX29UW5ZBz/ca5dNP8MIlJ/I1iO1G6oj+TQ/+9u7sq3kj1GjmpExJ7&#10;9I0zPvhgQirr8vzM1mfWn7nzwvHfOcg17pw/eOA/fvXd5pXGltxQyz6fjIxiY/HKA3K6qnRYViZk&#10;c5GHqlYNutZU3J196SN6i+Xz0Jqae7PXEG3gMNWGDkpnxFJqbYNhamXW1q1Ot2IqltYTVlUazwBs&#10;qiwP21B5Qx++jmqt0XnvKxn7GNV5xHHuc4pJsWREXmJ0RmDlAyFlB3pMIOfoSqcBAAsspqgMpUqh&#10;1UDMeeDmQ10o7ZlLQBNagm7UHZmdYTuPqjs9NBiQGATSeODVVmFMj2XbQThwkiIESdsKTrZOfaok&#10;dE/2oIPGBJ4D5jGoIDSAL+QMqUmmkjRXrW350oB5magb20qyoKnAHGfnrQETJAqMcT3jUKoFZcRO&#10;OVmLRCFyU6qUfGlL1SkQUz+Dyif4YJ0rAObpFVq1nqc1fcpualTuZSVSVWRD4C7rttUCUReMl/6a&#10;YBW9ry3dNCJfvtJXrbK0IYmqpi5zWgVoqKzGo9swRw2qclKULVA+DSJu5VASpzYiSpbeWmRCvHrf&#10;mkCDdYXKwBNFpfUCstAgQIaEAh6V1xbTQqMX1qtEwPDWRgPuBwlqYoiDU5Pf3EG+uZ6EIp9LUg56&#10;YBUXwCXZwBZJoIYEJww3c6RcnvJ7BEIHwtNRAhXqSdxqGfxJ9Mi+d+SNNAmafGiAI6DGudwLMZZs&#10;NcrhV64ZxnhCWwuUkrsXXlBQTYO8luADJZD8OXsWhiV62dFHyHDv/dMbQW7XX+/u9l2PLy8fSlyn&#10;xXVTIqm+gdt8S8QzW+ot4XFLDGlV2ASeyzTnBcqQgFAEVAEum8OOY3Y0gZNfSFFro8odD91ANKCM&#10;Db80e8RhlsKx9aDXAtWN/RE6H49pCDZEw3JHV9EGEaTtJcShseHGkKx7cJ2vOJpSbzYGac4ATMPt&#10;UOO49lhPAb0NjwYn6QMNTbWscoJZishXcirDQUlmvSO4DFZM1zZo6SXQIXcYbjmpXltpVwpD21Oz&#10;ucWhudJL04gXVjjjwn/8sr/SuMWsTMoAlzRQoBvgTmerKiE/LivCgX/OsDZlKQRNmfo8KscILrAV&#10;zYfw1e/UxjAjrkPQW5H0k8DBJcEO7wIlK07nOZOj1bSozVxOJwaDqanZw/t4gMG/jkjB5/mstkwf&#10;bWRhDOs6dTAeJL3JGXwaofF6gy8XJgASEdJBp1aMdlh8lshlhFwkDZM8eblCUKD4msBhdAJb6Vua&#10;siwmhmgEIsSe1SVKxE2s2m6kTPAuqw2uEnrVa0gN4INIPONLSgB5B/XROcpCXYuDOksdmNDuGHYr&#10;ywFaIn4WjMSnNKGXiSoc+gVVyu+4fPuqVSid/OCbgF9kcq9JL8AfALJfLyJ4LTMT+IpQygkO9S7x&#10;YS8DQ8EI2fjwkPLUTJZBZ0s0ZhrJ6pVwvrqxlEO0JcESIX7am8odvjGTj2WZH1sSFgZ1HA148uj8&#10;ICWxiSPcgIdmUB1FWwoEAyURSWRywDzFhfyI/WSBlD2Y91aJi4PwhlXs4FY+PL1zRf0yLA7w5Gxl&#10;altVdfrqrjn8JXf9NwAAAP//AwBQSwMEFAAGAAgAAAAhAFn3RIjiAAAACwEAAA8AAABkcnMvZG93&#10;bnJldi54bWxMj0FLw0AQhe+C/2EZwYu0myZxaWM2RRRBqQebRvC4zY5JMDsbsts0/nvXkx6H9/He&#10;N/l2Nj2bcHSdJQmrZQQMqba6o0ZCdXharIE5r0ir3hJK+EYH2+LyIleZtmfa41T6hoUScpmS0Ho/&#10;ZJy7ukWj3NIOSCH7tKNRPpxjw/WozqHc9DyOIsGN6igstGrAhxbrr/JkJDwn4ubtsXrRbaXfy4n2&#10;/mP3upHy+mq+vwPmcfZ/MPzqB3UogtPRnkg71ktYxLcioCFIVhtggUhFmgI7SohFkgIvcv7/h+IH&#10;AAD//wMAUEsDBBQABgAIAAAAIQB5GLydvwAAACEBAAAZAAAAZHJzL19yZWxzL2Uyb0RvYy54bWwu&#10;cmVsc4TPsWrEMAwG4L3QdzDaGyUdylHiZDkOspYUbjWOkpjEsrGc0nv7euzBwQ0ahND3S23/63f1&#10;Q0lcYA1NVYMitmFyvGj4Hi9vJ1CSDU9mD0wabiTQd68v7RftJpclWV0UVRQWDWvO8RNR7EreSBUi&#10;cZnMIXmTS5sWjMZuZiF8r+sPTP8N6O5MNUwa0jA1oMZbLMnP7TDPztI52MMT5wcRaA/JwV/9XlCT&#10;FsoaHG9YqqnKoYBdi3ePdX8AAAD//wMAUEsBAi0AFAAGAAgAAAAhAJszJzcMAQAALQIAABMAAAAA&#10;AAAAAAAAAAAAAAAAAFtDb250ZW50X1R5cGVzXS54bWxQSwECLQAUAAYACAAAACEAOP0h/9YAAACU&#10;AQAACwAAAAAAAAAAAAAAAAA9AQAAX3JlbHMvLnJlbHNQSwECLQAUAAYACAAAACEAHbgWK44BAAAv&#10;AwAADgAAAAAAAAAAAAAAAAA8AgAAZHJzL2Uyb0RvYy54bWxQSwECLQAUAAYACAAAACEAhd8dZWcG&#10;AADHEAAAEAAAAAAAAAAAAAAAAAD2AwAAZHJzL2luay9pbmsxLnhtbFBLAQItABQABgAIAAAAIQBZ&#10;90SI4gAAAAsBAAAPAAAAAAAAAAAAAAAAAIsKAABkcnMvZG93bnJldi54bWxQSwECLQAUAAYACAAA&#10;ACEAeRi8nb8AAAAhAQAAGQAAAAAAAAAAAAAAAACaCwAAZHJzL19yZWxzL2Uyb0RvYy54bWwucmVs&#10;c1BLBQYAAAAABgAGAHgBAACQDAAAAAA=&#10;">
+                <v:imagedata r:id="rId25" o:title=""/>
+              </v:shape>
+            </w:pict>
+          </mc:Fallback>
+        </mc:AlternateContent>
+      </w:r>
+      <w:r>
+        <w:rPr>
+          <w:noProof/>
+        </w:rPr>
         <w:drawing>
-          <wp:inline distT="0" distB="0" distL="0" distR="0" wp14:anchorId="42507AB6" wp14:editId="4E3F513F">
-            <wp:extent cx="4659783" cy="2834243"/>
-            <wp:effectExtent l="0" t="0" r="7620" b="4445"/>
-            <wp:docPr id="4" name="图片 4" descr="图形用户界面, 文本, 应用程序, 电子邮件&#10;&#10;描述已自动生成"/>
+          <wp:inline distT="0" distB="0" distL="0" distR="0" wp14:anchorId="12609F9F" wp14:editId="5DFE84F7">
+            <wp:extent cx="5274310" cy="2410460"/>
+            <wp:effectExtent l="0" t="0" r="2540" b="8890"/>
+            <wp:docPr id="21" name="Picture 21" descr="Graphical user interface, text, application, email&#10;&#10;Description automatically generated"/>
             <wp:cNvGraphicFramePr>
               <a:graphicFrameLocks xmlns:a="http://schemas.openxmlformats.org/drawingml/2006/main" noChangeAspect="1"/>
             </wp:cNvGraphicFramePr>
@@ -178,11 +835,11 @@
               <a:graphicData uri="http://schemas.openxmlformats.org/drawingml/2006/picture">
                 <pic:pic xmlns:pic="http://schemas.openxmlformats.org/drawingml/2006/picture">
                   <pic:nvPicPr>
-                    <pic:cNvPr id="4" name="图片 4" descr="图形用户界面, 文本, 应用程序, 电子邮件&#10;&#10;描述已自动生成"/>
+                    <pic:cNvPr id="21" name="Picture 21" descr="Graphical user interface, text, application, email&#10;&#10;Description automatically generated"/>
                     <pic:cNvPicPr/>
                   </pic:nvPicPr>
                   <pic:blipFill>
-                    <a:blip r:embed="rId7"/>
+                    <a:blip r:embed="rId26"/>
                     <a:stretch>
                       <a:fillRect/>
                     </a:stretch>
@@ -190,7 +847,7 @@
                   <pic:spPr>
                     <a:xfrm>
                       <a:off x="0" y="0"/>
-                      <a:ext cx="4660679" cy="2834788"/>
+                      <a:ext cx="5274310" cy="2410460"/>
                     </a:xfrm>
                     <a:prstGeom prst="rect">
                       <a:avLst/>
@@ -202,14 +859,12 @@
           </wp:inline>
         </w:drawing>
       </w:r>
-    </w:p>
-    <w:p>
       <w:r>
         <w:rPr>
           <w:noProof/>
         </w:rPr>
         <w:drawing>
-          <wp:inline distT="0" distB="0" distL="0" distR="0" wp14:anchorId="2886BA13" wp14:editId="582E3B93">
+          <wp:inline distT="0" distB="0" distL="0" distR="0" wp14:anchorId="2886BA13" wp14:editId="15FB2152">
             <wp:extent cx="4330599" cy="2747683"/>
             <wp:effectExtent l="0" t="0" r="0" b="0"/>
             <wp:docPr id="5" name="图片 5" descr="图形用户界面, 文本, 应用程序&#10;&#10;描述已自动生成"/>
@@ -224,7 +879,7 @@
                     <pic:cNvPicPr/>
                   </pic:nvPicPr>
                   <pic:blipFill>
-                    <a:blip r:embed="rId8"/>
+                    <a:blip r:embed="rId27"/>
                     <a:stretch>
                       <a:fillRect/>
                     </a:stretch>
@@ -247,8 +902,36 @@
     </w:p>
     <w:p/>
     <w:p>
-      <w:r>
-        <w:t>Step 5: click run_um.bat</w:t>
+      <w:pPr>
+        <w:widowControl/>
+        <w:jc w:val="left"/>
+      </w:pPr>
+      <w:r>
+        <w:br w:type="page"/>
+      </w:r>
+    </w:p>
+    <w:p>
+      <w:r>
+        <w:lastRenderedPageBreak/>
+        <w:t xml:space="preserve">Step </w:t>
+      </w:r>
+      <w:r>
+        <w:t>9</w:t>
+      </w:r>
+      <w:r>
+        <w:t>: click run_um.bat</w:t>
+      </w:r>
+      <w:r>
+        <w:t xml:space="preserve"> and go to the “Integrations” Tab in </w:t>
+      </w:r>
+      <w:r>
+        <w:t>D</w:t>
+      </w:r>
+      <w:r>
+        <w:t>ia</w:t>
+      </w:r>
+      <w:r>
+        <w:t>logflow</w:t>
       </w:r>
     </w:p>
     <w:p>
@@ -272,7 +955,7 @@
                     <pic:cNvPicPr/>
                   </pic:nvPicPr>
                   <pic:blipFill>
-                    <a:blip r:embed="rId9"/>
+                    <a:blip r:embed="rId28"/>
                     <a:stretch>
                       <a:fillRect/>
                     </a:stretch>
@@ -303,7 +986,16 @@
         <w:t>S</w:t>
       </w:r>
       <w:r>
-        <w:t>tep 6: have a try</w:t>
+        <w:t xml:space="preserve">tep </w:t>
+      </w:r>
+      <w:r>
+        <w:t>10</w:t>
+      </w:r>
+      <w:r>
+        <w:t xml:space="preserve">: </w:t>
+      </w:r>
+      <w:r>
+        <w:t>Scroll down to Web Demo and try out the chatbot</w:t>
       </w:r>
     </w:p>
     <w:p>
@@ -327,7 +1019,7 @@
                     <pic:cNvPicPr/>
                   </pic:nvPicPr>
                   <pic:blipFill>
-                    <a:blip r:embed="rId10"/>
+                    <a:blip r:embed="rId29"/>
                     <a:stretch>
                       <a:fillRect/>
                     </a:stretch>
@@ -348,16 +1040,49 @@
         </w:drawing>
       </w:r>
     </w:p>
+    <w:p>
+      <w:r>
+        <w:t xml:space="preserve">Note: </w:t>
+      </w:r>
+    </w:p>
+    <w:p>
+      <w:pPr>
+        <w:pStyle w:val="ListParagraph"/>
+        <w:numPr>
+          <w:ilvl w:val="0"/>
+          <w:numId w:val="1"/>
+        </w:numPr>
+      </w:pPr>
+      <w:r>
+        <w:t>Please provide your symptoms one by one to the chatbot as it asks information</w:t>
+      </w:r>
+      <w:r>
+        <w:t>.</w:t>
+      </w:r>
+    </w:p>
     <w:p/>
     <w:p>
+      <w:pPr>
+        <w:widowControl/>
+        <w:jc w:val="left"/>
+      </w:pPr>
+      <w:r>
+        <w:br w:type="page"/>
+      </w:r>
+    </w:p>
+    <w:p>
       <w:r>
         <w:rPr>
           <w:rFonts w:hint="eastAsia"/>
         </w:rPr>
+        <w:lastRenderedPageBreak/>
         <w:t>Step</w:t>
       </w:r>
       <w:r>
-        <w:t xml:space="preserve"> 7</w:t>
+        <w:t xml:space="preserve"> </w:t>
+      </w:r>
+      <w:r>
+        <w:t>11</w:t>
       </w:r>
       <w:r>
         <w:rPr>
@@ -367,6 +1092,9 @@
       </w:r>
       <w:r>
         <w:t xml:space="preserve"> app_start.bat to start app</w:t>
+      </w:r>
+      <w:r>
+        <w:t xml:space="preserve"> and view the results of your answers</w:t>
       </w:r>
     </w:p>
     <w:p>
@@ -390,7 +1118,7 @@
                     <pic:cNvPicPr/>
                   </pic:nvPicPr>
                   <pic:blipFill>
-                    <a:blip r:embed="rId11"/>
+                    <a:blip r:embed="rId30"/>
                     <a:stretch>
                       <a:fillRect/>
                     </a:stretch>
@@ -411,6 +1139,14 @@
         </w:drawing>
       </w:r>
     </w:p>
+    <w:p>
+      <w:r>
+        <w:t>Note: Patient ID starts from 2</w:t>
+      </w:r>
+      <w:r>
+        <w:t xml:space="preserve"> when using the app, at this time.</w:t>
+      </w:r>
+    </w:p>
     <w:sectPr>
       <w:pgSz w:w="11906" w:h="16838"/>
       <w:pgMar w:top="1440" w:right="1800" w:bottom="1440" w:left="1800" w:header="851" w:footer="992" w:gutter="0"/>
@@ -419,6 +1155,127 @@
     </w:sectPr>
   </w:body>
 </w:document>
+</file>
+
+<file path=word/numbering.xml><?xml version="1.0" encoding="utf-8"?>
+<w:numbering xmlns:wpc="http://schemas.microsoft.com/office/word/2010/wordprocessingCanvas" xmlns:cx="http://schemas.microsoft.com/office/drawing/2014/chartex" xmlns:cx1="http://schemas.microsoft.com/office/drawing/2015/9/8/chartex" xmlns:cx2="http://schemas.microsoft.com/office/drawing/2015/10/21/chartex" xmlns:cx3="http://schemas.microsoft.com/office/drawing/2016/5/9/chartex" xmlns:cx4="http://schemas.microsoft.com/office/drawing/2016/5/10/chartex" xmlns:cx5="http://schemas.microsoft.com/office/drawing/2016/5/11/chartex" xmlns:cx6="http://schemas.microsoft.com/office/drawing/2016/5/12/chartex" xmlns:cx7="http://schemas.microsoft.com/office/drawing/2016/5/13/chartex" xmlns:cx8="http://schemas.microsoft.com/office/drawing/2016/5/14/chartex" xmlns:mc="http://schemas.openxmlformats.org/markup-compatibility/2006" xmlns:aink="http://schemas.microsoft.com/office/drawing/2016/ink" xmlns:am3d="http://schemas.microsoft.com/office/drawing/2017/model3d" xmlns:o="urn:schemas-microsoft-com:office:office" xmlns:r="http://schemas.openxmlformats.org/officeDocument/2006/relationships" xmlns:m="http://schemas.openxmlformats.org/officeDocument/2006/math" xmlns:v="urn:schemas-microsoft-com:vml" xmlns:wp14="http://schemas.microsoft.com/office/word/2010/wordprocessingDrawing" xmlns:wp="http://schemas.openxmlformats.org/drawingml/2006/wordprocessingDrawing" xmlns:w10="urn:schemas-microsoft-com:office:word" xmlns:w="http://schemas.openxmlformats.org/wordprocessingml/2006/main" xmlns:w14="http://schemas.microsoft.com/office/word/2010/wordml" xmlns:w15="http://schemas.microsoft.com/office/word/2012/wordml" xmlns:w16cex="http://schemas.microsoft.com/office/word/2018/wordml/cex" xmlns:w16cid="http://schemas.microsoft.com/office/word/2016/wordml/cid" xmlns:w16="http://schemas.microsoft.com/office/word/2018/wordml" xmlns:w16sdtdh="http://schemas.microsoft.com/office/word/2020/wordml/sdtdatahash" xmlns:w16se="http://schemas.microsoft.com/office/word/2015/wordml/symex" xmlns:wpg="http://schemas.microsoft.com/office/word/2010/wordprocessingGroup" xmlns:wpi="http://schemas.microsoft.com/office/word/2010/wordprocessingInk" xmlns:wne="http://schemas.microsoft.com/office/word/2006/wordml" xmlns:wps="http://schemas.microsoft.com/office/word/2010/wordprocessingShape" mc:Ignorable="w14 w15 w16se w16cid w16 w16cex w16sdtdh wp14">
+  <w:abstractNum w:abstractNumId="0" w15:restartNumberingAfterBreak="0">
+    <w:nsid w:val="2B0E720F"/>
+    <w:multiLevelType w:val="hybridMultilevel"/>
+    <w:tmpl w:val="D30AB09C"/>
+    <w:lvl w:ilvl="0" w:tplc="48090001">
+      <w:start w:val="1"/>
+      <w:numFmt w:val="bullet"/>
+      <w:lvlText w:val=""/>
+      <w:lvlJc w:val="left"/>
+      <w:pPr>
+        <w:ind w:left="720" w:hanging="360"/>
+      </w:pPr>
+      <w:rPr>
+        <w:rFonts w:ascii="Symbol" w:hAnsi="Symbol" w:hint="default"/>
+      </w:rPr>
+    </w:lvl>
+    <w:lvl w:ilvl="1" w:tplc="48090003" w:tentative="1">
+      <w:start w:val="1"/>
+      <w:numFmt w:val="bullet"/>
+      <w:lvlText w:val="o"/>
+      <w:lvlJc w:val="left"/>
+      <w:pPr>
+        <w:ind w:left="1440" w:hanging="360"/>
+      </w:pPr>
+      <w:rPr>
+        <w:rFonts w:ascii="Courier New" w:hAnsi="Courier New" w:cs="Courier New" w:hint="default"/>
+      </w:rPr>
+    </w:lvl>
+    <w:lvl w:ilvl="2" w:tplc="48090005" w:tentative="1">
+      <w:start w:val="1"/>
+      <w:numFmt w:val="bullet"/>
+      <w:lvlText w:val=""/>
+      <w:lvlJc w:val="left"/>
+      <w:pPr>
+        <w:ind w:left="2160" w:hanging="360"/>
+      </w:pPr>
+      <w:rPr>
+        <w:rFonts w:ascii="Wingdings" w:hAnsi="Wingdings" w:hint="default"/>
+      </w:rPr>
+    </w:lvl>
+    <w:lvl w:ilvl="3" w:tplc="48090001" w:tentative="1">
+      <w:start w:val="1"/>
+      <w:numFmt w:val="bullet"/>
+      <w:lvlText w:val=""/>
+      <w:lvlJc w:val="left"/>
+      <w:pPr>
+        <w:ind w:left="2880" w:hanging="360"/>
+      </w:pPr>
+      <w:rPr>
+        <w:rFonts w:ascii="Symbol" w:hAnsi="Symbol" w:hint="default"/>
+      </w:rPr>
+    </w:lvl>
+    <w:lvl w:ilvl="4" w:tplc="48090003" w:tentative="1">
+      <w:start w:val="1"/>
+      <w:numFmt w:val="bullet"/>
+      <w:lvlText w:val="o"/>
+      <w:lvlJc w:val="left"/>
+      <w:pPr>
+        <w:ind w:left="3600" w:hanging="360"/>
+      </w:pPr>
+      <w:rPr>
+        <w:rFonts w:ascii="Courier New" w:hAnsi="Courier New" w:cs="Courier New" w:hint="default"/>
+      </w:rPr>
+    </w:lvl>
+    <w:lvl w:ilvl="5" w:tplc="48090005" w:tentative="1">
+      <w:start w:val="1"/>
+      <w:numFmt w:val="bullet"/>
+      <w:lvlText w:val=""/>
+      <w:lvlJc w:val="left"/>
+      <w:pPr>
+        <w:ind w:left="4320" w:hanging="360"/>
+      </w:pPr>
+      <w:rPr>
+        <w:rFonts w:ascii="Wingdings" w:hAnsi="Wingdings" w:hint="default"/>
+      </w:rPr>
+    </w:lvl>
+    <w:lvl w:ilvl="6" w:tplc="48090001" w:tentative="1">
+      <w:start w:val="1"/>
+      <w:numFmt w:val="bullet"/>
+      <w:lvlText w:val=""/>
+      <w:lvlJc w:val="left"/>
+      <w:pPr>
+        <w:ind w:left="5040" w:hanging="360"/>
+      </w:pPr>
+      <w:rPr>
+        <w:rFonts w:ascii="Symbol" w:hAnsi="Symbol" w:hint="default"/>
+      </w:rPr>
+    </w:lvl>
+    <w:lvl w:ilvl="7" w:tplc="48090003" w:tentative="1">
+      <w:start w:val="1"/>
+      <w:numFmt w:val="bullet"/>
+      <w:lvlText w:val="o"/>
+      <w:lvlJc w:val="left"/>
+      <w:pPr>
+        <w:ind w:left="5760" w:hanging="360"/>
+      </w:pPr>
+      <w:rPr>
+        <w:rFonts w:ascii="Courier New" w:hAnsi="Courier New" w:cs="Courier New" w:hint="default"/>
+      </w:rPr>
+    </w:lvl>
+    <w:lvl w:ilvl="8" w:tplc="48090005" w:tentative="1">
+      <w:start w:val="1"/>
+      <w:numFmt w:val="bullet"/>
+      <w:lvlText w:val=""/>
+      <w:lvlJc w:val="left"/>
+      <w:pPr>
+        <w:ind w:left="6480" w:hanging="360"/>
+      </w:pPr>
+      <w:rPr>
+        <w:rFonts w:ascii="Wingdings" w:hAnsi="Wingdings" w:hint="default"/>
+      </w:rPr>
+    </w:lvl>
+  </w:abstractNum>
+  <w:num w:numId="1">
+    <w:abstractNumId w:val="0"/>
+  </w:num>
+</w:numbering>
 </file>
 
 <file path=word/styles.xml><?xml version="1.0" encoding="utf-8"?>
@@ -813,7 +1670,7 @@
     <w:lsdException w:name="Unresolved Mention" w:semiHidden="1" w:unhideWhenUsed="1"/>
     <w:lsdException w:name="Smart Link" w:semiHidden="1" w:unhideWhenUsed="1"/>
   </w:latentStyles>
-  <w:style w:type="paragraph" w:default="1" w:styleId="a">
+  <w:style w:type="paragraph" w:default="1" w:styleId="Normal">
     <w:name w:val="Normal"/>
     <w:qFormat/>
     <w:pPr>
@@ -821,13 +1678,34 @@
       <w:jc w:val="both"/>
     </w:pPr>
   </w:style>
-  <w:style w:type="character" w:default="1" w:styleId="a0">
+  <w:style w:type="paragraph" w:styleId="Heading1">
+    <w:name w:val="heading 1"/>
+    <w:basedOn w:val="Normal"/>
+    <w:next w:val="Normal"/>
+    <w:link w:val="Heading1Char"/>
+    <w:uiPriority w:val="9"/>
+    <w:qFormat/>
+    <w:rsid w:val="009C44D3"/>
+    <w:pPr>
+      <w:keepNext/>
+      <w:keepLines/>
+      <w:spacing w:before="240"/>
+      <w:outlineLvl w:val="0"/>
+    </w:pPr>
+    <w:rPr>
+      <w:rFonts w:asciiTheme="majorHAnsi" w:eastAsiaTheme="majorEastAsia" w:hAnsiTheme="majorHAnsi" w:cstheme="majorBidi"/>
+      <w:color w:val="2F5496" w:themeColor="accent1" w:themeShade="BF"/>
+      <w:sz w:val="32"/>
+      <w:szCs w:val="32"/>
+    </w:rPr>
+  </w:style>
+  <w:style w:type="character" w:default="1" w:styleId="DefaultParagraphFont">
     <w:name w:val="Default Paragraph Font"/>
     <w:uiPriority w:val="1"/>
     <w:semiHidden/>
     <w:unhideWhenUsed/>
   </w:style>
-  <w:style w:type="table" w:default="1" w:styleId="a1">
+  <w:style w:type="table" w:default="1" w:styleId="TableNormal">
     <w:name w:val="Normal Table"/>
     <w:uiPriority w:val="99"/>
     <w:semiHidden/>
@@ -842,13 +1720,257 @@
       </w:tblCellMar>
     </w:tblPr>
   </w:style>
-  <w:style w:type="numbering" w:default="1" w:styleId="a2">
+  <w:style w:type="numbering" w:default="1" w:styleId="NoList">
     <w:name w:val="No List"/>
     <w:uiPriority w:val="99"/>
     <w:semiHidden/>
     <w:unhideWhenUsed/>
   </w:style>
+  <w:style w:type="character" w:styleId="Hyperlink">
+    <w:name w:val="Hyperlink"/>
+    <w:basedOn w:val="DefaultParagraphFont"/>
+    <w:uiPriority w:val="99"/>
+    <w:unhideWhenUsed/>
+    <w:rsid w:val="00BC121C"/>
+    <w:rPr>
+      <w:color w:val="0563C1" w:themeColor="hyperlink"/>
+      <w:u w:val="single"/>
+    </w:rPr>
+  </w:style>
+  <w:style w:type="character" w:styleId="UnresolvedMention">
+    <w:name w:val="Unresolved Mention"/>
+    <w:basedOn w:val="DefaultParagraphFont"/>
+    <w:uiPriority w:val="99"/>
+    <w:semiHidden/>
+    <w:unhideWhenUsed/>
+    <w:rsid w:val="00BC121C"/>
+    <w:rPr>
+      <w:color w:val="605E5C"/>
+      <w:shd w:val="clear" w:color="auto" w:fill="E1DFDD"/>
+    </w:rPr>
+  </w:style>
+  <w:style w:type="character" w:customStyle="1" w:styleId="Heading1Char">
+    <w:name w:val="Heading 1 Char"/>
+    <w:basedOn w:val="DefaultParagraphFont"/>
+    <w:link w:val="Heading1"/>
+    <w:uiPriority w:val="9"/>
+    <w:rsid w:val="009C44D3"/>
+    <w:rPr>
+      <w:rFonts w:asciiTheme="majorHAnsi" w:eastAsiaTheme="majorEastAsia" w:hAnsiTheme="majorHAnsi" w:cstheme="majorBidi"/>
+      <w:color w:val="2F5496" w:themeColor="accent1" w:themeShade="BF"/>
+      <w:sz w:val="32"/>
+      <w:szCs w:val="32"/>
+    </w:rPr>
+  </w:style>
+  <w:style w:type="paragraph" w:styleId="ListParagraph">
+    <w:name w:val="List Paragraph"/>
+    <w:basedOn w:val="Normal"/>
+    <w:uiPriority w:val="34"/>
+    <w:qFormat/>
+    <w:rsid w:val="00DC7D90"/>
+    <w:pPr>
+      <w:ind w:left="720"/>
+      <w:contextualSpacing/>
+    </w:pPr>
+  </w:style>
 </w:styles>
+</file>
+
+<file path=word/ink/ink1.xml><?xml version="1.0" encoding="utf-8"?>
+<inkml:ink xmlns:inkml="http://www.w3.org/2003/InkML">
+  <inkml:definitions>
+    <inkml:context xml:id="ctx0">
+      <inkml:inkSource xml:id="inkSrc0">
+        <inkml:traceFormat>
+          <inkml:channel name="X" type="integer" min="-2.14748E9" max="2.14748E9" units="cm"/>
+          <inkml:channel name="Y" type="integer" min="-2.14748E9" max="2.14748E9" units="cm"/>
+          <inkml:channel name="F" type="integer" max="32767" units="dev"/>
+        </inkml:traceFormat>
+        <inkml:channelProperties>
+          <inkml:channelProperty channel="X" name="resolution" value="1000" units="1/cm"/>
+          <inkml:channelProperty channel="Y" name="resolution" value="1000" units="1/cm"/>
+          <inkml:channelProperty channel="F" name="resolution" value="0" units="1/dev"/>
+        </inkml:channelProperties>
+      </inkml:inkSource>
+      <inkml:timestamp xml:id="ts0" timeString="2021-11-03T05:13:25.623"/>
+    </inkml:context>
+    <inkml:brush xml:id="br0">
+      <inkml:brushProperty name="width" value="0.05" units="cm"/>
+      <inkml:brushProperty name="height" value="0.05" units="cm"/>
+      <inkml:brushProperty name="color" value="#004F8B"/>
+    </inkml:brush>
+  </inkml:definitions>
+  <inkml:trace contextRef="#ctx0" brushRef="#br0">3156 163 24575,'-1'-2'0,"-1"0"0,1 1 0,-1-1 0,1 1 0,-1 0 0,0 0 0,1-1 0,-1 1 0,0 0 0,0 0 0,0 1 0,0-1 0,-4-1 0,-1-1 0,-18-7 0,-1 0 0,0 1 0,-1 2 0,-33-5 0,44 9 0,-33-12 0,37 10 0,0 1 0,-25-4 0,-47-3 0,-94 1 0,-87 11 0,248-2 0,1-1 0,-1-1 0,-28-8 0,23 6 0,-29-5 0,-49 4 0,-104 6 0,71 3 0,-532-3 0,642 1 0,0 2 0,0 1 0,0 0 0,0 2 0,-27 11 0,22-8 0,-1-1 0,-45 8 0,53-13 0,-36 11 0,36-8 0,-33 6 0,3-4 0,-78 25 0,124-32 0,-34 10 0,10-4 0,-52 21 0,61-20 0,-35 9 0,44-15 0,0 1 0,0 0 0,1 0 0,-1 1 0,1 1 0,0 0 0,0 0 0,0 1 0,1 1 0,-17 13 0,21-15 0,1 0 0,-1 0 0,1 1 0,-1 0 0,2 0 0,-1 0 0,1 0 0,0 1 0,-4 10 0,6-12 0,0 0 0,0-1 0,1 1 0,-1 0 0,1 0 0,0 0 0,1-1 0,-1 1 0,1 0 0,0 0 0,0-1 0,1 1 0,-1-1 0,1 1 0,3 5 0,4 7 0,1-1 0,0-1 0,2 1 0,19 20 0,59 49 0,-78-73 0,20 15 0,2-2 0,51 32 0,80 31 0,-9-15 0,-96-44 0,1-3 0,122 36 0,-113-50 0,-50-10 0,33 9 0,-3 0 0,1-2 0,68 4 0,-100-11 0,95-1 0,10 2 0,-102 0 0,32 10 0,-35-8 0,0 0 0,26 2 0,222-4 0,-138-5 0,-59 2 0,72 11 0,-70-5 0,98-4 0,-94-3 0,43-9 0,0 1 0,-81 7 0,-1-1 0,0-2 0,0-2 0,0-1 0,40-15 0,-58 17 0,0 0 0,0-2 0,33-18 0,-46 23 0,-1-1 0,0 0 0,0 0 0,-1 0 0,1-1 0,-1 1 0,0-1 0,0 0 0,0 0 0,-1-1 0,0 1 0,0-1 0,0 0 0,-1 1 0,0-1 0,3-11 0,0-15 0,-2 0 0,-2 0 0,-3-56 0,-1 14 0,3 63 0,0 0 0,-1 1 0,-1-1 0,0 0 0,0 0 0,-1 1 0,0 0 0,-1-1 0,0 1 0,0 1 0,-2-1 0,1 1 0,-1-1 0,0 2 0,-1-1 0,0 1 0,-16-15 0,-121-99 0,117 100 0,15 11 68,0-1 0,1-1 0,1 0 0,-15-21 0,17 21-353,0 1 1,-1 0 0,-1 1 0,0 0 0,-22-19 0,18 21-6542</inkml:trace>
+</inkml:ink>
+</file>
+
+<file path=word/ink/ink2.xml><?xml version="1.0" encoding="utf-8"?>
+<inkml:ink xmlns:inkml="http://www.w3.org/2003/InkML">
+  <inkml:definitions>
+    <inkml:context xml:id="ctx0">
+      <inkml:inkSource xml:id="inkSrc0">
+        <inkml:traceFormat>
+          <inkml:channel name="X" type="integer" min="-2.14748E9" max="2.14748E9" units="cm"/>
+          <inkml:channel name="Y" type="integer" min="-2.14748E9" max="2.14748E9" units="cm"/>
+          <inkml:channel name="F" type="integer" max="32767" units="dev"/>
+        </inkml:traceFormat>
+        <inkml:channelProperties>
+          <inkml:channelProperty channel="X" name="resolution" value="1000" units="1/cm"/>
+          <inkml:channelProperty channel="Y" name="resolution" value="1000" units="1/cm"/>
+          <inkml:channelProperty channel="F" name="resolution" value="0" units="1/dev"/>
+        </inkml:channelProperties>
+      </inkml:inkSource>
+      <inkml:timestamp xml:id="ts0" timeString="2021-11-03T05:15:54.935"/>
+    </inkml:context>
+    <inkml:brush xml:id="br0">
+      <inkml:brushProperty name="width" value="0.05" units="cm"/>
+      <inkml:brushProperty name="height" value="0.05" units="cm"/>
+      <inkml:brushProperty name="color" value="#004F8B"/>
+    </inkml:brush>
+  </inkml:definitions>
+  <inkml:trace contextRef="#ctx0" brushRef="#br0">1753 162 24575,'-2'-5'0,"-1"1"0,-1 0 0,1 1 0,0-1 0,-1 1 0,0-1 0,-8-4 0,-31-19 0,12 10 0,-1 2 0,-62-20 0,51 25 0,-1 1 0,0 3 0,0 1 0,-1 3 0,-79 5 0,42 5 0,-31 1 0,-65 2 0,119-6 0,33-4 0,0 1 0,-45 11 0,-83 17 0,96-21 0,15 1 0,-72 26 0,7 12 0,91-39 0,0 1 0,1 1 0,0 1 0,1 0 0,-24 24 0,37-34 0,0 1 0,0 0 0,0 0 0,0 0 0,1 0 0,-1 0 0,1 0 0,0 0 0,-1 0 0,1 1 0,1-1 0,-1 0 0,0 1 0,1-1 0,0 1 0,0-1 0,0 0 0,0 1 0,0-1 0,1 1 0,0-1 0,-1 0 0,1 1 0,2 4 0,4 7 0,-1 0 0,2-1 0,17 26 0,-19-30 0,26 33 0,73 79 0,-5-25 0,-60-60 0,58 42 0,-26-24 0,-26-16 0,2-3 0,2-1 0,96 49 0,100 41 0,-131-66 0,-91-47 0,1-1 0,31 10 0,8 3 0,71 36 0,-104-44 0,-1-2 0,2-1 0,40 11 0,78 11 0,-111-30 0,1-2 0,0-2 0,0-1 0,0-2 0,-1-2 0,41-10 0,9-9 0,8-1 0,3 0 0,-15 4 0,-54 14 0,-14 3 0,0 0 0,0-1 0,24-9 0,9-5 0,-38 14 0,0 0 0,0 0 0,0-1 0,-1-1 0,0 0 0,0 0 0,19-16 0,-19 13 0,-1-1 0,0-1 0,0 1 0,-1-1 0,-1-1 0,0 0 0,-1 0 0,0-1 0,-1 1 0,0-1 0,-1-1 0,0 1 0,-1-1 0,-1 0 0,0 0 0,1-24 0,-2 1 0,-5-67 0,1 87 0,-1 0 0,-1 1 0,0-1 0,-1 1 0,-1 0 0,-9-20 0,4 15 0,0 1 0,-1 0 0,-1 0 0,-1 2 0,-1-1 0,-1 2 0,0 0 0,-1 1 0,-1 0 0,0 2 0,-2 0 0,-29-17 0,10 9 0,-40-32 0,-32-19 0,82 57 0,5 3 0,0 0 0,-38-13 0,28 13 0,22 8 0,-1 1 0,1 0 0,0 0 0,-1 2 0,-18-3 0,-177 4 220,100 3-1805,86-2-5241</inkml:trace>
+</inkml:ink>
+</file>
+
+<file path=word/ink/ink3.xml><?xml version="1.0" encoding="utf-8"?>
+<inkml:ink xmlns:inkml="http://www.w3.org/2003/InkML">
+  <inkml:definitions>
+    <inkml:context xml:id="ctx0">
+      <inkml:inkSource xml:id="inkSrc0">
+        <inkml:traceFormat>
+          <inkml:channel name="X" type="integer" min="-2.14748E9" max="2.14748E9" units="cm"/>
+          <inkml:channel name="Y" type="integer" min="-2.14748E9" max="2.14748E9" units="cm"/>
+          <inkml:channel name="F" type="integer" max="32767" units="dev"/>
+        </inkml:traceFormat>
+        <inkml:channelProperties>
+          <inkml:channelProperty channel="X" name="resolution" value="1000" units="1/cm"/>
+          <inkml:channelProperty channel="Y" name="resolution" value="1000" units="1/cm"/>
+          <inkml:channelProperty channel="F" name="resolution" value="0" units="1/dev"/>
+        </inkml:channelProperties>
+      </inkml:inkSource>
+      <inkml:timestamp xml:id="ts0" timeString="2021-11-03T05:15:53.049"/>
+    </inkml:context>
+    <inkml:brush xml:id="br0">
+      <inkml:brushProperty name="width" value="0.05" units="cm"/>
+      <inkml:brushProperty name="height" value="0.05" units="cm"/>
+      <inkml:brushProperty name="color" value="#004F8B"/>
+    </inkml:brush>
+  </inkml:definitions>
+  <inkml:trace contextRef="#ctx0" brushRef="#br0">1378 161 24575,'-2'-1'0,"0"0"0,0 0 0,0 0 0,0-1 0,0 1 0,1 0 0,-1-1 0,0 1 0,-1-3 0,-9-6 0,2 5 0,0 1 0,0 0 0,-1 0 0,1 1 0,-1 0 0,0 1 0,-12-2 0,6 2 0,0-1 0,-19-7 0,4 1 0,0 1 0,-1 2 0,-46-3 0,53 7 0,-2-1 0,14 3 0,1-2 0,0 1 0,0-2 0,-21-6 0,17 4 0,0 0 0,1 1 0,-1 1 0,-32-2 0,-70 6 0,0-1 0,47-8 0,43 3 0,-29 0 0,38 5 0,-199 1 0,211-1 0,-1 1 0,0 0 0,1 1 0,-1-1 0,1 2 0,-11 3 0,16-5 0,1 0 0,-1 1 0,1-1 0,-1 1 0,1 0 0,0 0 0,0 0 0,0 0 0,0 0 0,0 0 0,0 0 0,0 1 0,1-1 0,-1 1 0,1-1 0,0 1 0,0 0 0,-1-1 0,2 1 0,-1 0 0,-1 5 0,2 2 0,-1 1 0,1-1 0,1 0 0,0 0 0,0 0 0,5 15 0,2 23 0,-4-27 0,1 0 0,1 0 0,1-1 0,1 0 0,16 31 0,1 4 0,-6-9 0,2-1 0,35 53 0,-44-79 0,1-1 0,1-1 0,1-1 0,0 0 0,1 0 0,1-2 0,28 20 0,43 31 0,-24-24 0,141 84 0,-181-113 0,-10-4 0,1 0 0,0-1 0,0-1 0,0-1 0,19 5 0,35 7 0,-48-10 0,0-2 0,44 6 0,-41-10 0,1-1 0,30-3 0,-43 2 0,0-1 0,0-1 0,-1 0 0,1 0 0,-1-1 0,18-10 0,-1-3 0,-1-2 0,-1 0 0,-1-2 0,38-41 0,-44 44 0,-2 1 0,-1 0 0,0-1 0,-1-1 0,17-27 0,-11 10 0,-2 7 0,-2-2 0,0 0 0,14-41 0,-28 64 0,-1-1 0,1 1 0,-1-1 0,-1 0 0,0 1 0,0-1 0,0 0 0,-1 0 0,-1 0 0,1 1 0,-1-1 0,-1 0 0,0 1 0,0-1 0,0 1 0,-1-1 0,-1 1 0,-4-10 0,-5 0 0,-1 1 0,-1 0 0,0 1 0,-1 1 0,-28-21 0,-79-55 0,92 71 192,-51-31-1749,68 44-5269</inkml:trace>
+</inkml:ink>
+</file>
+
+<file path=word/ink/ink4.xml><?xml version="1.0" encoding="utf-8"?>
+<inkml:ink xmlns:inkml="http://www.w3.org/2003/InkML">
+  <inkml:definitions>
+    <inkml:context xml:id="ctx0">
+      <inkml:inkSource xml:id="inkSrc0">
+        <inkml:traceFormat>
+          <inkml:channel name="X" type="integer" min="-2.14748E9" max="2.14748E9" units="cm"/>
+          <inkml:channel name="Y" type="integer" min="-2.14748E9" max="2.14748E9" units="cm"/>
+          <inkml:channel name="F" type="integer" max="32767" units="dev"/>
+        </inkml:traceFormat>
+        <inkml:channelProperties>
+          <inkml:channelProperty channel="X" name="resolution" value="1000" units="1/cm"/>
+          <inkml:channelProperty channel="Y" name="resolution" value="1000" units="1/cm"/>
+          <inkml:channelProperty channel="F" name="resolution" value="0" units="1/dev"/>
+        </inkml:channelProperties>
+      </inkml:inkSource>
+      <inkml:timestamp xml:id="ts0" timeString="2021-11-03T05:49:51.925"/>
+    </inkml:context>
+    <inkml:brush xml:id="br0">
+      <inkml:brushProperty name="width" value="0.05" units="cm"/>
+      <inkml:brushProperty name="height" value="0.05" units="cm"/>
+      <inkml:brushProperty name="color" value="#004F8B"/>
+    </inkml:brush>
+  </inkml:definitions>
+  <inkml:trace contextRef="#ctx0" brushRef="#br0">2292 186 24575,'-1'-2'0,"0"1"0,0-1 0,0 0 0,0 1 0,0-1 0,0 0 0,0 1 0,-1 0 0,1-1 0,-1 1 0,1 0 0,-1-1 0,1 1 0,-1 0 0,0 0 0,1 0 0,-1 1 0,0-1 0,0 0 0,-3 0 0,-39-14 0,-64-15 0,-132-29 0,190 49 0,18 3 0,0 2 0,-40-2 0,44 5 0,-45-8 0,45 5 0,-55-3 0,-4 10 0,-114 17 0,-143 43-16,241-42-160,-181 39-788,122-26 2120,154-31-1156,-240 63 0,246-65 0,0 1 0,1-1 0,-1 1 0,0-1 0,1 1 0,-1 0 0,1 0 0,-1 0 0,1 0 0,0 0 0,-1 0 0,1 0 0,0 0 0,0 1 0,0-1 0,0 1 0,0-1 0,0 0 0,0 1 0,0 0 0,0-1 0,1 1 0,-1-1 0,1 1 0,-1 0 0,1 1 0,-1 2 0,1-1 0,1 1 0,-1-1 0,1 1 0,0-1 0,0 1 0,0-1 0,0 1 0,1-1 0,2 4 0,6 12 0,0-2 0,2 1 0,18 21 0,1-4 0,1-1 0,2-2 0,1-1 0,61 41 0,166 88 0,-204-130 0,2-2 0,1-3 0,2-3 0,102 24 0,-111-35 0,1-2 0,1-3 0,68 0 0,35-7 0,103-2 0,-169-11 0,-66 7 0,45-2 0,-47 6 0,48-11 0,-15 3 0,-40 7 0,0-1 0,-1-1 0,1-1 0,-1 0 0,0-1 0,0-1 0,-1-1 0,0 0 0,18-14 0,3-6 0,-1-3 0,42-47 0,-32 29 0,-3-1 0,66-102 0,-104 145 0,-1 0 0,1 0 0,-1 0 0,-1 0 0,1-1 0,3-15 0,-7 20 0,0 0 0,0 1 0,0-1 0,0 0 0,-1 0 0,1 0 0,-1 0 0,0 1 0,0-1 0,-1 0 0,1 1 0,-1-1 0,0 1 0,0 0 0,0-1 0,0 1 0,0 0 0,-4-3 0,-7-9 0,0 1 0,-1 1 0,-1 1 0,0 0 0,-33-19 0,-89-38 0,110 57 0,11 6-1365,5 4-5461</inkml:trace>
+</inkml:ink>
+</file>
+
+<file path=word/ink/ink5.xml><?xml version="1.0" encoding="utf-8"?>
+<inkml:ink xmlns:inkml="http://www.w3.org/2003/InkML">
+  <inkml:definitions>
+    <inkml:context xml:id="ctx0">
+      <inkml:inkSource xml:id="inkSrc0">
+        <inkml:traceFormat>
+          <inkml:channel name="X" type="integer" min="-2.14748E9" max="2.14748E9" units="cm"/>
+          <inkml:channel name="Y" type="integer" min="-2.14748E9" max="2.14748E9" units="cm"/>
+          <inkml:channel name="F" type="integer" max="32767" units="dev"/>
+        </inkml:traceFormat>
+        <inkml:channelProperties>
+          <inkml:channelProperty channel="X" name="resolution" value="1000" units="1/cm"/>
+          <inkml:channelProperty channel="Y" name="resolution" value="1000" units="1/cm"/>
+          <inkml:channelProperty channel="F" name="resolution" value="0" units="1/dev"/>
+        </inkml:channelProperties>
+      </inkml:inkSource>
+      <inkml:timestamp xml:id="ts0" timeString="2021-11-03T05:49:48.438"/>
+    </inkml:context>
+    <inkml:brush xml:id="br0">
+      <inkml:brushProperty name="width" value="0.05" units="cm"/>
+      <inkml:brushProperty name="height" value="0.05" units="cm"/>
+      <inkml:brushProperty name="color" value="#004F8B"/>
+    </inkml:brush>
+  </inkml:definitions>
+  <inkml:trace contextRef="#ctx0" brushRef="#br0">1281 110 24575,'-4'-1'0,"0"0"0,0-1 0,0 1 0,1-1 0,-1 0 0,0 0 0,1 0 0,-7-6 0,-6-3 0,-2 0 0,-2 1 0,1 0 0,-1 2 0,-1 0 0,1 1 0,-1 1 0,0 1 0,-1 1 0,1 1 0,-38-1 0,-76 3 0,-121 4 0,167 13 0,38-5 0,-5 0 0,-46 6 0,-137 9 0,238-26 0,-1 0 0,1 0 0,-1 0 0,1 1 0,-1-1 0,1 0 0,0 1 0,-1-1 0,1 1 0,-1 0 0,1 0 0,0-1 0,0 1 0,-1 0 0,1 0 0,0 0 0,0 0 0,0 0 0,0 0 0,0 1 0,0-1 0,0 0 0,1 0 0,-1 1 0,0-1 0,1 0 0,-1 2 0,0 1 0,0 0 0,1 0 0,0 0 0,0 0 0,0-1 0,0 1 0,1 0 0,-1 0 0,1 0 0,2 6 0,1 1 0,0 0 0,1-1 0,0 1 0,0-1 0,1 0 0,1-1 0,7 10 0,13 5 0,2-1 0,0-2 0,1 0 0,2-2 0,64 28 0,-11-3 0,-51-28 0,1-2 0,0-1 0,2-1 0,-1-3 0,1 0 0,63 5 0,-31-3 0,-43-5 0,51 2 0,-67-7 0,0-2 0,0 1 0,-1-2 0,1 1 0,0-1 0,0-1 0,-1 1 0,17-9 0,-11 3 0,1 0 0,-2-2 0,1 0 0,-1 0 0,-1-1 0,20-22 0,-5 1 0,37-54 0,-37 55 0,-24 28 0,-1 0 0,0 1 0,0-2 0,0 1 0,0 0 0,-1 0 0,1-1 0,-1 0 0,0 1 0,0-1 0,0 0 0,-1 0 0,1 0 0,1-9 0,1-51-1365,-4 52-5461</inkml:trace>
+</inkml:ink>
+</file>
+
+<file path=word/ink/ink6.xml><?xml version="1.0" encoding="utf-8"?>
+<inkml:ink xmlns:inkml="http://www.w3.org/2003/InkML">
+  <inkml:definitions>
+    <inkml:context xml:id="ctx0">
+      <inkml:inkSource xml:id="inkSrc0">
+        <inkml:traceFormat>
+          <inkml:channel name="X" type="integer" min="-2.14748E9" max="2.14748E9" units="cm"/>
+          <inkml:channel name="Y" type="integer" min="-2.14748E9" max="2.14748E9" units="cm"/>
+          <inkml:channel name="F" type="integer" max="32767" units="dev"/>
+        </inkml:traceFormat>
+        <inkml:channelProperties>
+          <inkml:channelProperty channel="X" name="resolution" value="1000" units="1/cm"/>
+          <inkml:channelProperty channel="Y" name="resolution" value="1000" units="1/cm"/>
+          <inkml:channelProperty channel="F" name="resolution" value="0" units="1/dev"/>
+        </inkml:channelProperties>
+      </inkml:inkSource>
+      <inkml:timestamp xml:id="ts0" timeString="2021-11-03T05:49:38.717"/>
+    </inkml:context>
+    <inkml:brush xml:id="br0">
+      <inkml:brushProperty name="width" value="0.05" units="cm"/>
+      <inkml:brushProperty name="height" value="0.05" units="cm"/>
+      <inkml:brushProperty name="color" value="#004F8B"/>
+    </inkml:brush>
+  </inkml:definitions>
+  <inkml:trace contextRef="#ctx0" brushRef="#br0">398 201 24575,'-54'-21'0,"9"6"0,21 6 0,-1 1 0,0 1 0,0 1 0,0 1 0,-36-2 0,57 7 0,0 0 0,0 0 0,1 1 0,-1-1 0,0 1 0,0 0 0,1 0 0,-1 0 0,1 0 0,-1 1 0,1 0 0,-1-1 0,1 1 0,0 0 0,0 1 0,0-1 0,-5 5 0,4-2 0,0 1 0,0-1 0,1 1 0,-1-1 0,1 1 0,1 0 0,-1 1 0,1-1 0,-2 9 0,-1 12 0,1 0 0,1 0 0,3 51 0,0-67 0,0-4 0,0 30 0,1 1 0,3-1 0,8 41 0,0-26 0,23 62 0,-28-96 0,1 0 0,1-1 0,0 0 0,1-1 0,0 1 0,26 27 0,6 9 0,-34-42 0,1 1 0,0-2 0,0 1 0,1-1 0,20 15 0,-5-7 0,4 4 0,1-2 0,1 0 0,1-2 0,66 26 0,-91-42 0,1 0 0,0 0 0,-1-1 0,1 0 0,0 0 0,-1-1 0,1 0 0,0 0 0,0-1 0,0 0 0,-1 0 0,1-1 0,-1 0 0,1 0 0,-1-1 0,0 0 0,0 0 0,0-1 0,0 0 0,10-7 0,-9 4 0,0 0 0,-1-1 0,0 0 0,0 0 0,-1 0 0,0-1 0,0 0 0,-1 0 0,0 0 0,0-1 0,-1 0 0,-1 0 0,0 0 0,4-18 0,59-301 0,-60 303 0,-2-1 0,-1 1 0,-1-1 0,-1 0 0,-1 0 0,-1 0 0,-2 0 0,-1 0 0,-1 1 0,-1-1 0,-12-32 0,6 39 0,0 0 0,-1 1 0,-2 1 0,1 0 0,-2 1 0,-35-29 0,31 27 0,11 11 0,-13-13 0,0 1 0,-28-18 0,42 32 0,-1 1 0,0 0 0,0 1 0,-1 0 0,1 1 0,-1 0 0,1 0 0,-1 1 0,0 0 0,-12-1 0,-7 0-46,21 2-119,1 0 0,-1 0 0,0 1 0,0 0 1,0 0-1,0 0 0,-8 3 0,8 0-6661</inkml:trace>
+</inkml:ink>
+</file>
+
+<file path=word/ink/ink7.xml><?xml version="1.0" encoding="utf-8"?>
+<inkml:ink xmlns:inkml="http://www.w3.org/2003/InkML">
+  <inkml:definitions>
+    <inkml:context xml:id="ctx0">
+      <inkml:inkSource xml:id="inkSrc0">
+        <inkml:traceFormat>
+          <inkml:channel name="X" type="integer" min="-2.14748E9" max="2.14748E9" units="cm"/>
+          <inkml:channel name="Y" type="integer" min="-2.14748E9" max="2.14748E9" units="cm"/>
+          <inkml:channel name="F" type="integer" max="32767" units="dev"/>
+        </inkml:traceFormat>
+        <inkml:channelProperties>
+          <inkml:channelProperty channel="X" name="resolution" value="1000" units="1/cm"/>
+          <inkml:channelProperty channel="Y" name="resolution" value="1000" units="1/cm"/>
+          <inkml:channelProperty channel="F" name="resolution" value="0" units="1/dev"/>
+        </inkml:channelProperties>
+      </inkml:inkSource>
+      <inkml:timestamp xml:id="ts0" timeString="2021-11-03T05:17:47.246"/>
+    </inkml:context>
+    <inkml:brush xml:id="br0">
+      <inkml:brushProperty name="width" value="0.05" units="cm"/>
+      <inkml:brushProperty name="height" value="0.05" units="cm"/>
+      <inkml:brushProperty name="color" value="#004F8B"/>
+    </inkml:brush>
+  </inkml:definitions>
+  <inkml:trace contextRef="#ctx0" brushRef="#br0">3180 1212 24575,'-7'-1'0,"0"0"0,1-1 0,-1 0 0,0 0 0,1 0 0,-1-1 0,-8-5 0,-7-1 0,14 5 0,-38-14 0,0 1 0,-66-14 0,56 21 0,-1 3 0,-69 0 0,109 6 0,0-1 0,-1-1 0,-31-9 0,29 7 0,-1 0 0,-23-2 0,-47 4 0,50 3 0,-49-8 0,49 4 0,-79 3 0,-9-1 0,35-15 0,65 10 0,-46-4 0,-261 9 0,173 4 0,58-4 0,-116 4 0,133 7 0,-35 0 0,101-9 0,1 0 0,1 0 0,-1 1 0,0 2 0,-33 7 0,24-4 0,-2 0 0,1-2 0,0-1 0,-50-2 0,-5 1 0,43 1 0,-46 10 0,79-11 0,-1 1 0,1 0 0,0 0 0,0 1 0,-16 9 0,22-11 0,1 0 0,-1 0 0,1 0 0,0 1 0,0-1 0,0 1 0,0 0 0,0 0 0,1 0 0,-1 0 0,1 1 0,0-1 0,0 1 0,0-1 0,0 1 0,1 0 0,-2 7 0,0 6 0,2 0 0,0 1 0,1-1 0,1 0 0,0 1 0,1-1 0,2 0 0,-1 0 0,2 0 0,8 20 0,2-1 0,1 0 0,2-2 0,33 49 0,64 67 0,-69-97 0,83 77 0,-78-94 0,-38-28 0,0 1 0,19 16 0,-19-14 0,1 0 0,0-2 0,0 0 0,30 14 0,-7-5 0,121 57 0,-115-55 0,-31-13 0,1-1 0,-1-1 0,1 0 0,16 3 0,64 18 0,-69-17 0,0-2 0,0-1 0,48 5 0,-56-9 0,0 1 0,-1 0 0,20 7 0,-19-5 0,-1-1 0,33 4 0,182-6 0,-117-3 0,8-8 0,-3 0 0,-71 9 0,-24 2 0,0-2 0,0-1 0,0-1 0,0-1 0,26-7 0,-14 2 0,-1 2 0,1 1 0,43-1 0,5-1 0,-57 4 0,-3 1 0,0-1 0,37-10 0,92-20 0,-119 27 0,76-26 0,49-10 0,-55 12 0,6-5 0,21 14 0,-95 15 0,-1-2 0,64-24 0,-93 30 0,0-1 0,1 0 0,-1 0 0,0 0 0,0 0 0,-1-1 0,1 0 0,-1 0 0,0 0 0,0 0 0,4-6 0,1-4 0,-1 0 0,12-24 0,-10 17 0,-6 13 0,0-1 0,-1 1 0,0-1 0,0 0 0,-1 0 0,0 0 0,0 0 0,-1 0 0,0 0 0,-1 0 0,0-1 0,0 1 0,-1 0 0,0 0 0,-1 0 0,0 0 0,0 0 0,-1 0 0,-7-15 0,-56-107 0,55 113 0,-1 0 0,-1 1 0,0 1 0,-1 0 0,-16-14 0,-1 2 0,18 15 0,0 1 0,-1 0 0,0 1 0,-1 0 0,-1 2 0,-17-10 0,-47-18 288,-55-24-1941,116 55-5173</inkml:trace>
+  <inkml:trace contextRef="#ctx0" brushRef="#br0" timeOffset="2125.24">8593 188 24575,'-3'-5'0,"0"1"0,0 0 0,0 1 0,-1-1 0,0 1 0,0-1 0,-4-2 0,-11-10 0,2 2 0,0 1 0,0 1 0,-1 0 0,-1 1 0,0 1 0,0 1 0,-26-8 0,-62-11 0,94 24 0,0 1 0,0 1 0,0 0 0,0 1 0,-1 0 0,1 1 0,0 1 0,-1 0 0,-12 3 0,-26 0 0,36-2 0,0 1 0,0 0 0,-23 8 0,19-5 0,-32 6 0,40-11 0,-161 15 0,155-14 0,0 0 0,1 1 0,-32 9 0,-8 2 0,9-6 0,-116 26 0,29-9 0,85-18 0,38-4 0,-1 0 0,-15 7 0,16-6 0,0 0 0,-19 4 0,-100 12 0,0 12 0,97-25 0,-144 29 0,135-27 0,-68 5 0,27-5 0,12 7 0,11-1 0,-97 7 0,88-6 0,49-11 0,1 0 0,-28 2 0,-9-1 0,1 2 0,-69 19 0,48-13 0,57-11 0,0 0 0,0 1 0,0 1 0,-24 11 0,22-8 0,-1-1 0,0-1 0,0 0 0,-36 2 0,37-5 0,1 0 0,0 1 0,0 1 0,1 0 0,0 2 0,-22 10 0,40-16 0,0 0 0,0 0 0,0 0 0,0 1 0,0-1 0,0 0 0,0 1 0,1-1 0,-1 1 0,1 0 0,-1 0 0,1 0 0,-1 0 0,1 0 0,0 0 0,0 0 0,0 0 0,0 0 0,0 0 0,1 0 0,-1 3 0,1-1 0,0-1 0,0 0 0,0 1 0,1-1 0,0 1 0,-1-1 0,1 0 0,1 1 0,-1-1 0,0 0 0,1 0 0,0 0 0,2 4 0,40 56 0,71 79 0,-95-119 0,11 10 0,2-2 0,66 48 0,-48-41 0,1-2 0,1-3 0,93 43 0,-116-63 0,-14-5 0,1 0 0,0-2 0,1 0 0,-1-1 0,23 4 0,-10-4 0,49 15 0,18 3 0,15 4 0,-83-18 0,0-2 0,1 0 0,35 2 0,146-8 0,-105-2 0,-55-3 0,-1-1 0,75-18 0,-111 20 0,9-3 0,28-11 0,-32 10 0,1 1 0,24-5 0,104-27 0,-79 18 0,-6-3 0,-29 9 0,78-35 0,-57 24 0,11-7 0,-1-2 0,75-53 0,-113 70 0,1 2 0,36-15 0,-7 4 0,35-9 0,-67 26 0,0 1 0,52-9 0,-58 13 0,0-1 0,0-1 0,-1-1 0,1 0 0,-1-1 0,22-15 0,-34 19 0,0-1 0,0 0 0,0 0 0,-1-1 0,0 1 0,0-1 0,-1-1 0,1 1 0,-1-1 0,0 1 0,-1-1 0,0 0 0,0 0 0,-1-1 0,1 1 0,-1 0 0,1-10 0,1-14 0,-1 0 0,-3-59 0,0 71 0,0-38 0,1 26 0,-2 1 0,-4-34 0,2 56-151,1-1-1,-2 1 0,1 0 0,-1 0 1,0 0-1,-1 1 0,0-1 1,-10-10-1,6 7-6674</inkml:trace>
+</inkml:ink>
 </file>
 
 <file path=word/theme/theme1.xml><?xml version="1.0" encoding="utf-8"?>

</xml_diff>